<commit_message>
Apuntes de java actualizados
</commit_message>
<xml_diff>
--- a/Apuntes/ApuntesJava.docx
+++ b/Apuntes/ApuntesJava.docx
@@ -56,6 +56,15 @@
       </w:r>
       <w:r>
         <w:t xml:space="preserve"> escribe en la misma linea.</w:t>
+      </w:r>
+    </w:p>
+    <w:p/>
+    <w:p>
+      <w:pPr>
+        <w:pStyle w:val="Ttulo2"/>
+      </w:pPr>
+      <w:r>
+        <w:t>SCANNER</w:t>
       </w:r>
     </w:p>
     <w:p/>
@@ -1798,7 +1807,7 @@
         <w:spacing w:before="0" w:beforeAutospacing="0" w:after="0" w:afterAutospacing="0"/>
         <w:rPr>
           <w:rFonts w:ascii="Consolas" w:hAnsi="Consolas"/>
-          <w:color w:val="CCCCCC"/>
+          <w:color w:val="E6E6FA"/>
         </w:rPr>
       </w:pPr>
       <w:r>
@@ -1953,12 +1962,599 @@
         <w:spacing w:before="0" w:beforeAutospacing="0" w:after="0" w:afterAutospacing="0"/>
         <w:rPr>
           <w:rFonts w:ascii="Consolas" w:hAnsi="Consolas"/>
+          <w:color w:val="E6E6FA"/>
+        </w:rPr>
+      </w:pPr>
+    </w:p>
+    <w:p>
+      <w:pPr>
+        <w:pStyle w:val="NormalWeb"/>
+        <w:shd w:val="clear" w:color="auto" w:fill="FFFFFF" w:themeFill="background1"/>
+        <w:spacing w:before="0" w:beforeAutospacing="0" w:after="0" w:afterAutospacing="0"/>
+        <w:rPr>
+          <w:rFonts w:ascii="Consolas" w:hAnsi="Consolas"/>
+          <w:color w:val="E6E6FA"/>
+        </w:rPr>
+      </w:pPr>
+    </w:p>
+    <w:p>
+      <w:pPr>
+        <w:pStyle w:val="NormalWeb"/>
+        <w:shd w:val="clear" w:color="auto" w:fill="FFFFFF" w:themeFill="background1"/>
+        <w:spacing w:before="0" w:beforeAutospacing="0" w:after="0" w:afterAutospacing="0"/>
+        <w:rPr>
+          <w:rFonts w:ascii="Consolas" w:hAnsi="Consolas"/>
+        </w:rPr>
+      </w:pPr>
+      <w:r>
+        <w:rPr>
+          <w:rFonts w:ascii="Consolas" w:hAnsi="Consolas"/>
+        </w:rPr>
+        <w:lastRenderedPageBreak/>
+        <w:t xml:space="preserve">Si queremos pedir un numero por teclado, en vez de usar nextLine(), usamos nextInt(), y así con todos los tipos de dato </w:t>
+      </w:r>
+    </w:p>
+    <w:p>
+      <w:pPr>
+        <w:pStyle w:val="NormalWeb"/>
+        <w:shd w:val="clear" w:color="auto" w:fill="FFFFFF" w:themeFill="background1"/>
+        <w:spacing w:before="0" w:beforeAutospacing="0" w:after="0" w:afterAutospacing="0"/>
+        <w:rPr>
+          <w:rFonts w:ascii="Consolas" w:hAnsi="Consolas"/>
+        </w:rPr>
+      </w:pPr>
+    </w:p>
+    <w:p>
+      <w:pPr>
+        <w:pStyle w:val="NormalWeb"/>
+        <w:shd w:val="clear" w:color="auto" w:fill="FFFFFF" w:themeFill="background1"/>
+        <w:spacing w:before="0" w:beforeAutospacing="0" w:after="0" w:afterAutospacing="0"/>
+        <w:rPr>
+          <w:rFonts w:ascii="Consolas" w:hAnsi="Consolas"/>
+        </w:rPr>
+      </w:pPr>
+    </w:p>
+    <w:p>
+      <w:pPr>
+        <w:pStyle w:val="NormalWeb"/>
+        <w:shd w:val="clear" w:color="auto" w:fill="FFFFFF" w:themeFill="background1"/>
+        <w:spacing w:before="0" w:beforeAutospacing="0" w:after="0" w:afterAutospacing="0"/>
+        <w:rPr>
+          <w:rFonts w:ascii="Consolas" w:hAnsi="Consolas"/>
           <w:color w:val="CCCCCC"/>
         </w:rPr>
       </w:pPr>
       <w:r>
         <w:rPr>
           <w:rFonts w:ascii="Consolas" w:hAnsi="Consolas"/>
+          <w:color w:val="E6E6FA"/>
+        </w:rPr>
+        <w:t>System</w:t>
+      </w:r>
+      <w:r>
+        <w:rPr>
+          <w:rFonts w:ascii="Consolas" w:hAnsi="Consolas"/>
+          <w:color w:val="E6E6FA"/>
+        </w:rPr>
+        <w:t>.</w:t>
+      </w:r>
+      <w:r>
+        <w:rPr>
+          <w:rFonts w:ascii="Consolas" w:hAnsi="Consolas"/>
+          <w:b/>
+          <w:bCs/>
+          <w:i/>
+          <w:iCs/>
+          <w:color w:val="8DDAF8"/>
+        </w:rPr>
+        <w:t>out</w:t>
+      </w:r>
+      <w:r>
+        <w:rPr>
+          <w:rFonts w:ascii="Consolas" w:hAnsi="Consolas"/>
+          <w:color w:val="E6E6FA"/>
+        </w:rPr>
+        <w:t>.</w:t>
+      </w:r>
+      <w:r>
+        <w:rPr>
+          <w:rFonts w:ascii="Consolas" w:hAnsi="Consolas"/>
+          <w:color w:val="A7EC21"/>
+        </w:rPr>
+        <w:t>println</w:t>
+      </w:r>
+      <w:r>
+        <w:rPr>
+          <w:rFonts w:ascii="Consolas" w:hAnsi="Consolas"/>
+          <w:color w:val="F9FAF4"/>
+        </w:rPr>
+        <w:t>(</w:t>
+      </w:r>
+      <w:r>
+        <w:rPr>
+          <w:rFonts w:ascii="Consolas" w:hAnsi="Consolas"/>
+          <w:color w:val="17C6A3"/>
+        </w:rPr>
+        <w:t>"Introduce el radio de un círculo: "</w:t>
+      </w:r>
+      <w:r>
+        <w:rPr>
+          <w:rFonts w:ascii="Consolas" w:hAnsi="Consolas"/>
+          <w:color w:val="F9FAF4"/>
+        </w:rPr>
+        <w:t>)</w:t>
+      </w:r>
+      <w:r>
+        <w:rPr>
+          <w:rFonts w:ascii="Consolas" w:hAnsi="Consolas"/>
+          <w:color w:val="E6E6FA"/>
+        </w:rPr>
+        <w:t>;</w:t>
+      </w:r>
+    </w:p>
+    <w:p>
+      <w:pPr>
+        <w:pStyle w:val="NormalWeb"/>
+        <w:shd w:val="clear" w:color="auto" w:fill="FFFFFF" w:themeFill="background1"/>
+        <w:spacing w:before="0" w:beforeAutospacing="0" w:after="0" w:afterAutospacing="0"/>
+        <w:rPr>
+          <w:rFonts w:ascii="Consolas" w:hAnsi="Consolas"/>
+          <w:color w:val="E6E6FA"/>
+        </w:rPr>
+      </w:pPr>
+      <w:r>
+        <w:rPr>
+          <w:rFonts w:ascii="Consolas" w:hAnsi="Consolas"/>
+          <w:color w:val="CC6C1D"/>
+        </w:rPr>
+        <w:t>double</w:t>
+      </w:r>
+      <w:r>
+        <w:rPr>
+          <w:rFonts w:ascii="Consolas" w:hAnsi="Consolas"/>
+          <w:color w:val="D9E8F7"/>
+        </w:rPr>
+        <w:t xml:space="preserve"> </w:t>
+      </w:r>
+      <w:r>
+        <w:rPr>
+          <w:rFonts w:ascii="Consolas" w:hAnsi="Consolas"/>
+          <w:color w:val="F2F200"/>
+        </w:rPr>
+        <w:t>r</w:t>
+      </w:r>
+      <w:r>
+        <w:rPr>
+          <w:rFonts w:ascii="Consolas" w:hAnsi="Consolas"/>
+          <w:color w:val="D9E8F7"/>
+        </w:rPr>
+        <w:t xml:space="preserve"> </w:t>
+      </w:r>
+      <w:r>
+        <w:rPr>
+          <w:rFonts w:ascii="Consolas" w:hAnsi="Consolas"/>
+          <w:color w:val="E6E6FA"/>
+        </w:rPr>
+        <w:t>=</w:t>
+      </w:r>
+      <w:r>
+        <w:rPr>
+          <w:rFonts w:ascii="Consolas" w:hAnsi="Consolas"/>
+          <w:color w:val="D9E8F7"/>
+        </w:rPr>
+        <w:t xml:space="preserve"> </w:t>
+      </w:r>
+      <w:r>
+        <w:rPr>
+          <w:rFonts w:ascii="Consolas" w:hAnsi="Consolas"/>
+          <w:color w:val="F3EC79"/>
+        </w:rPr>
+        <w:t>sc</w:t>
+      </w:r>
+      <w:r>
+        <w:rPr>
+          <w:rFonts w:ascii="Consolas" w:hAnsi="Consolas"/>
+          <w:color w:val="E6E6FA"/>
+        </w:rPr>
+        <w:t>.</w:t>
+      </w:r>
+      <w:r>
+        <w:rPr>
+          <w:rFonts w:ascii="Consolas" w:hAnsi="Consolas"/>
+          <w:color w:val="A7EC21"/>
+        </w:rPr>
+        <w:t>nextDouble</w:t>
+      </w:r>
+      <w:r>
+        <w:rPr>
+          <w:rFonts w:ascii="Consolas" w:hAnsi="Consolas"/>
+          <w:color w:val="F9FAF4"/>
+        </w:rPr>
+        <w:t>()</w:t>
+      </w:r>
+      <w:r>
+        <w:rPr>
+          <w:rFonts w:ascii="Consolas" w:hAnsi="Consolas"/>
+          <w:color w:val="E6E6FA"/>
+        </w:rPr>
+        <w:t>;</w:t>
+      </w:r>
+    </w:p>
+    <w:p>
+      <w:pPr>
+        <w:pStyle w:val="NormalWeb"/>
+        <w:shd w:val="clear" w:color="auto" w:fill="FFFFFF" w:themeFill="background1"/>
+        <w:spacing w:before="0" w:beforeAutospacing="0" w:after="0" w:afterAutospacing="0"/>
+        <w:rPr>
+          <w:rFonts w:ascii="Consolas" w:hAnsi="Consolas"/>
+          <w:color w:val="E6E6FA"/>
+        </w:rPr>
+      </w:pPr>
+    </w:p>
+    <w:p>
+      <w:pPr>
+        <w:pStyle w:val="NormalWeb"/>
+        <w:shd w:val="clear" w:color="auto" w:fill="FFFFFF" w:themeFill="background1"/>
+        <w:spacing w:before="0" w:beforeAutospacing="0" w:after="0" w:afterAutospacing="0"/>
+        <w:rPr>
+          <w:rFonts w:ascii="Consolas" w:hAnsi="Consolas"/>
+          <w:color w:val="E6E6FA"/>
+        </w:rPr>
+      </w:pPr>
+    </w:p>
+    <w:p>
+      <w:pPr>
+        <w:pStyle w:val="NormalWeb"/>
+        <w:shd w:val="clear" w:color="auto" w:fill="FFFFFF" w:themeFill="background1"/>
+        <w:spacing w:before="0" w:beforeAutospacing="0" w:after="0" w:afterAutospacing="0"/>
+        <w:rPr>
+          <w:rFonts w:ascii="Consolas" w:hAnsi="Consolas"/>
+          <w:color w:val="E6E6FA"/>
+        </w:rPr>
+      </w:pPr>
+    </w:p>
+    <w:p>
+      <w:pPr>
+        <w:pStyle w:val="Ttulo2"/>
+      </w:pPr>
+      <w:r>
+        <w:t xml:space="preserve">DECLARACIÓN DE LISTAS </w:t>
+      </w:r>
+    </w:p>
+    <w:p>
+      <w:pPr>
+        <w:pStyle w:val="NormalWeb"/>
+        <w:shd w:val="clear" w:color="auto" w:fill="FFFFFF" w:themeFill="background1"/>
+        <w:spacing w:before="0" w:beforeAutospacing="0" w:after="0" w:afterAutospacing="0"/>
+        <w:rPr>
+          <w:rFonts w:ascii="Consolas" w:hAnsi="Consolas"/>
+          <w:color w:val="E6E6FA"/>
+        </w:rPr>
+      </w:pPr>
+    </w:p>
+    <w:p>
+      <w:pPr>
+        <w:pStyle w:val="NormalWeb"/>
+        <w:shd w:val="clear" w:color="auto" w:fill="FFFFFF" w:themeFill="background1"/>
+        <w:spacing w:before="0" w:beforeAutospacing="0" w:after="0" w:afterAutospacing="0"/>
+        <w:rPr>
+          <w:rFonts w:ascii="Consolas" w:hAnsi="Consolas"/>
+          <w:color w:val="E6E6FA"/>
+          <w:shd w:val="clear" w:color="auto" w:fill="FFFFFF" w:themeFill="background1"/>
+        </w:rPr>
+      </w:pPr>
+      <w:r>
+        <w:rPr>
+          <w:rFonts w:ascii="Consolas" w:hAnsi="Consolas"/>
+          <w:color w:val="80F2F6"/>
+          <w:shd w:val="clear" w:color="auto" w:fill="FFFFFF" w:themeFill="background1"/>
+        </w:rPr>
+        <w:t>List</w:t>
+      </w:r>
+      <w:r>
+        <w:rPr>
+          <w:rFonts w:ascii="Consolas" w:hAnsi="Consolas"/>
+          <w:color w:val="E6E6FA"/>
+          <w:shd w:val="clear" w:color="auto" w:fill="FFFFFF" w:themeFill="background1"/>
+        </w:rPr>
+        <w:t>&lt;</w:t>
+      </w:r>
+      <w:r>
+        <w:rPr>
+          <w:rFonts w:ascii="Consolas" w:hAnsi="Consolas"/>
+          <w:color w:val="B166DA"/>
+          <w:shd w:val="clear" w:color="auto" w:fill="FFFFFF" w:themeFill="background1"/>
+        </w:rPr>
+        <w:t>Double</w:t>
+      </w:r>
+      <w:r>
+        <w:rPr>
+          <w:rFonts w:ascii="Consolas" w:hAnsi="Consolas"/>
+          <w:color w:val="E6E6FA"/>
+          <w:shd w:val="clear" w:color="auto" w:fill="FFFFFF" w:themeFill="background1"/>
+        </w:rPr>
+        <w:t>&gt;</w:t>
+      </w:r>
+      <w:r>
+        <w:rPr>
+          <w:rFonts w:ascii="Consolas" w:hAnsi="Consolas"/>
+          <w:color w:val="D9E8F7"/>
+          <w:shd w:val="clear" w:color="auto" w:fill="FFFFFF" w:themeFill="background1"/>
+        </w:rPr>
+        <w:t xml:space="preserve"> </w:t>
+      </w:r>
+      <w:r>
+        <w:rPr>
+          <w:rFonts w:ascii="Consolas" w:hAnsi="Consolas"/>
+          <w:color w:val="F2F200"/>
+          <w:shd w:val="clear" w:color="auto" w:fill="FFFFFF" w:themeFill="background1"/>
+        </w:rPr>
+        <w:t>suspensos</w:t>
+      </w:r>
+      <w:r>
+        <w:rPr>
+          <w:rFonts w:ascii="Consolas" w:hAnsi="Consolas"/>
+          <w:color w:val="D9E8F7"/>
+          <w:shd w:val="clear" w:color="auto" w:fill="FFFFFF" w:themeFill="background1"/>
+        </w:rPr>
+        <w:t xml:space="preserve"> </w:t>
+      </w:r>
+      <w:r>
+        <w:rPr>
+          <w:rFonts w:ascii="Consolas" w:hAnsi="Consolas"/>
+          <w:color w:val="E6E6FA"/>
+          <w:shd w:val="clear" w:color="auto" w:fill="FFFFFF" w:themeFill="background1"/>
+        </w:rPr>
+        <w:t>=</w:t>
+      </w:r>
+      <w:r>
+        <w:rPr>
+          <w:rFonts w:ascii="Consolas" w:hAnsi="Consolas"/>
+          <w:color w:val="D9E8F7"/>
+          <w:shd w:val="clear" w:color="auto" w:fill="FFFFFF" w:themeFill="background1"/>
+        </w:rPr>
+        <w:t xml:space="preserve"> </w:t>
+      </w:r>
+      <w:r>
+        <w:rPr>
+          <w:rFonts w:ascii="Consolas" w:hAnsi="Consolas"/>
+          <w:color w:val="CC6C1D"/>
+          <w:shd w:val="clear" w:color="auto" w:fill="FFFFFF" w:themeFill="background1"/>
+        </w:rPr>
+        <w:t>new</w:t>
+      </w:r>
+      <w:r>
+        <w:rPr>
+          <w:rFonts w:ascii="Consolas" w:hAnsi="Consolas"/>
+          <w:color w:val="D9E8F7"/>
+          <w:shd w:val="clear" w:color="auto" w:fill="FFFFFF" w:themeFill="background1"/>
+        </w:rPr>
+        <w:t xml:space="preserve"> </w:t>
+      </w:r>
+      <w:r>
+        <w:rPr>
+          <w:rFonts w:ascii="Consolas" w:hAnsi="Consolas"/>
+          <w:color w:val="A7EC21"/>
+          <w:shd w:val="clear" w:color="auto" w:fill="FFFFFF" w:themeFill="background1"/>
+        </w:rPr>
+        <w:t>ArrayList</w:t>
+      </w:r>
+      <w:r>
+        <w:rPr>
+          <w:rFonts w:ascii="Consolas" w:hAnsi="Consolas"/>
+          <w:color w:val="E6E6FA"/>
+          <w:shd w:val="clear" w:color="auto" w:fill="FFFFFF" w:themeFill="background1"/>
+        </w:rPr>
+        <w:t>&lt;&gt;</w:t>
+      </w:r>
+      <w:r>
+        <w:rPr>
+          <w:rFonts w:ascii="Consolas" w:hAnsi="Consolas"/>
+          <w:color w:val="F9FAF4"/>
+          <w:shd w:val="clear" w:color="auto" w:fill="FFFFFF" w:themeFill="background1"/>
+        </w:rPr>
+        <w:t>()</w:t>
+      </w:r>
+      <w:r>
+        <w:rPr>
+          <w:rFonts w:ascii="Consolas" w:hAnsi="Consolas"/>
+          <w:color w:val="E6E6FA"/>
+          <w:shd w:val="clear" w:color="auto" w:fill="FFFFFF" w:themeFill="background1"/>
+        </w:rPr>
+        <w:t>;</w:t>
+      </w:r>
+    </w:p>
+    <w:p>
+      <w:pPr>
+        <w:pStyle w:val="NormalWeb"/>
+        <w:shd w:val="clear" w:color="auto" w:fill="FFFFFF" w:themeFill="background1"/>
+        <w:spacing w:before="0" w:beforeAutospacing="0" w:after="0" w:afterAutospacing="0"/>
+        <w:rPr>
+          <w:rFonts w:ascii="Consolas" w:hAnsi="Consolas"/>
+          <w:sz w:val="28"/>
+          <w:szCs w:val="28"/>
+          <w:shd w:val="clear" w:color="auto" w:fill="FFFFFF" w:themeFill="background1"/>
+        </w:rPr>
+      </w:pPr>
+    </w:p>
+    <w:p>
+      <w:pPr>
+        <w:pStyle w:val="NormalWeb"/>
+        <w:shd w:val="clear" w:color="auto" w:fill="FFFFFF" w:themeFill="background1"/>
+        <w:spacing w:before="0" w:beforeAutospacing="0" w:after="0" w:afterAutospacing="0"/>
+        <w:rPr>
+          <w:rFonts w:ascii="Consolas" w:hAnsi="Consolas"/>
+          <w:sz w:val="28"/>
+          <w:szCs w:val="28"/>
+          <w:shd w:val="clear" w:color="auto" w:fill="FFFFFF" w:themeFill="background1"/>
+        </w:rPr>
+      </w:pPr>
+      <w:r>
+        <w:rPr>
+          <w:rFonts w:ascii="Consolas" w:hAnsi="Consolas"/>
+          <w:sz w:val="28"/>
+          <w:szCs w:val="28"/>
+          <w:shd w:val="clear" w:color="auto" w:fill="FFFFFF" w:themeFill="background1"/>
+        </w:rPr>
+        <w:t xml:space="preserve">INTRODUCIR 5 OBJETOS DE LA CLASE VEHICULO EN UNA LISTA </w:t>
+      </w:r>
+    </w:p>
+    <w:p>
+      <w:pPr>
+        <w:pStyle w:val="NormalWeb"/>
+        <w:shd w:val="clear" w:color="auto" w:fill="FFFFFF" w:themeFill="background1"/>
+        <w:spacing w:before="0" w:beforeAutospacing="0" w:after="0" w:afterAutospacing="0"/>
+        <w:rPr>
+          <w:rFonts w:ascii="Consolas" w:hAnsi="Consolas"/>
+          <w:color w:val="E6E6FA"/>
+          <w:shd w:val="clear" w:color="auto" w:fill="FFFFFF" w:themeFill="background1"/>
+        </w:rPr>
+      </w:pPr>
+    </w:p>
+    <w:p>
+      <w:pPr>
+        <w:pStyle w:val="NormalWeb"/>
+        <w:shd w:val="clear" w:color="auto" w:fill="FFFFFF" w:themeFill="background1"/>
+        <w:spacing w:before="0" w:beforeAutospacing="0" w:after="0" w:afterAutospacing="0"/>
+        <w:rPr>
+          <w:rFonts w:ascii="Consolas" w:hAnsi="Consolas"/>
+          <w:color w:val="CCCCCC"/>
+        </w:rPr>
+      </w:pPr>
+      <w:r>
+        <w:rPr>
+          <w:rFonts w:ascii="Consolas" w:hAnsi="Consolas"/>
+          <w:color w:val="80F2F6"/>
+          <w:shd w:val="clear" w:color="auto" w:fill="1B6291"/>
+        </w:rPr>
+        <w:t>List</w:t>
+      </w:r>
+      <w:r>
+        <w:rPr>
+          <w:rFonts w:ascii="Consolas" w:hAnsi="Consolas"/>
+          <w:color w:val="E6E6FA"/>
+        </w:rPr>
+        <w:t>&lt;</w:t>
+      </w:r>
+      <w:r>
+        <w:rPr>
+          <w:rFonts w:ascii="Consolas" w:hAnsi="Consolas"/>
+          <w:color w:val="B166DA"/>
+        </w:rPr>
+        <w:t>Vehiculo</w:t>
+      </w:r>
+      <w:r>
+        <w:rPr>
+          <w:rFonts w:ascii="Consolas" w:hAnsi="Consolas"/>
+          <w:color w:val="E6E6FA"/>
+        </w:rPr>
+        <w:t>&gt;</w:t>
+      </w:r>
+      <w:r>
+        <w:rPr>
+          <w:rFonts w:ascii="Consolas" w:hAnsi="Consolas"/>
+          <w:color w:val="D9E8F7"/>
+        </w:rPr>
+        <w:t xml:space="preserve"> </w:t>
+      </w:r>
+      <w:r>
+        <w:rPr>
+          <w:rFonts w:ascii="Consolas" w:hAnsi="Consolas"/>
+          <w:color w:val="F2F200"/>
+        </w:rPr>
+        <w:t>listaVehiculos</w:t>
+      </w:r>
+      <w:r>
+        <w:rPr>
+          <w:rFonts w:ascii="Consolas" w:hAnsi="Consolas"/>
+          <w:color w:val="D9E8F7"/>
+        </w:rPr>
+        <w:t xml:space="preserve"> </w:t>
+      </w:r>
+      <w:r>
+        <w:rPr>
+          <w:rFonts w:ascii="Consolas" w:hAnsi="Consolas"/>
+          <w:color w:val="E6E6FA"/>
+        </w:rPr>
+        <w:t>=</w:t>
+      </w:r>
+      <w:r>
+        <w:rPr>
+          <w:rFonts w:ascii="Consolas" w:hAnsi="Consolas"/>
+          <w:color w:val="D9E8F7"/>
+        </w:rPr>
+        <w:t xml:space="preserve"> </w:t>
+      </w:r>
+      <w:r>
+        <w:rPr>
+          <w:rFonts w:ascii="Consolas" w:hAnsi="Consolas"/>
+          <w:color w:val="CC6C1D"/>
+        </w:rPr>
+        <w:t>new</w:t>
+      </w:r>
+      <w:r>
+        <w:rPr>
+          <w:rFonts w:ascii="Consolas" w:hAnsi="Consolas"/>
+          <w:color w:val="D9E8F7"/>
+        </w:rPr>
+        <w:t xml:space="preserve"> </w:t>
+      </w:r>
+      <w:r>
+        <w:rPr>
+          <w:rFonts w:ascii="Consolas" w:hAnsi="Consolas"/>
+          <w:color w:val="A7EC21"/>
+        </w:rPr>
+        <w:t>ArrayList</w:t>
+      </w:r>
+      <w:r>
+        <w:rPr>
+          <w:rFonts w:ascii="Consolas" w:hAnsi="Consolas"/>
+          <w:color w:val="E6E6FA"/>
+        </w:rPr>
+        <w:t>&lt;</w:t>
+      </w:r>
+      <w:r>
+        <w:rPr>
+          <w:rFonts w:ascii="Consolas" w:hAnsi="Consolas"/>
+          <w:color w:val="B166DA"/>
+        </w:rPr>
+        <w:t>Vehiculo</w:t>
+      </w:r>
+      <w:r>
+        <w:rPr>
+          <w:rFonts w:ascii="Consolas" w:hAnsi="Consolas"/>
+          <w:color w:val="E6E6FA"/>
+        </w:rPr>
+        <w:t>&gt;</w:t>
+      </w:r>
+      <w:r>
+        <w:rPr>
+          <w:rFonts w:ascii="Consolas" w:hAnsi="Consolas"/>
+          <w:color w:val="F9FAF4"/>
+        </w:rPr>
+        <w:t>()</w:t>
+      </w:r>
+      <w:r>
+        <w:rPr>
+          <w:rFonts w:ascii="Consolas" w:hAnsi="Consolas"/>
+          <w:color w:val="E6E6FA"/>
+        </w:rPr>
+        <w:t>;</w:t>
+      </w:r>
+    </w:p>
+    <w:p>
+      <w:pPr>
+        <w:pStyle w:val="NormalWeb"/>
+        <w:shd w:val="clear" w:color="auto" w:fill="FFFFFF" w:themeFill="background1"/>
+        <w:spacing w:before="0" w:beforeAutospacing="0" w:after="0" w:afterAutospacing="0"/>
+        <w:rPr>
+          <w:rFonts w:ascii="Consolas" w:hAnsi="Consolas"/>
+          <w:color w:val="CCCCCC"/>
+        </w:rPr>
+      </w:pPr>
+      <w:r>
+        <w:rPr>
+          <w:rFonts w:ascii="Consolas" w:hAnsi="Consolas"/>
           <w:color w:val="D9E8F7"/>
         </w:rPr>
         <w:tab/>
@@ -1970,6 +2566,160 @@
         </w:rPr>
         <w:tab/>
       </w:r>
+      <w:r>
+        <w:rPr>
+          <w:rFonts w:ascii="Consolas" w:hAnsi="Consolas"/>
+          <w:color w:val="CC6C1D"/>
+        </w:rPr>
+        <w:t>for</w:t>
+      </w:r>
+      <w:r>
+        <w:rPr>
+          <w:rFonts w:ascii="Consolas" w:hAnsi="Consolas"/>
+          <w:color w:val="D9E8F7"/>
+        </w:rPr>
+        <w:t xml:space="preserve"> </w:t>
+      </w:r>
+      <w:r>
+        <w:rPr>
+          <w:rFonts w:ascii="Consolas" w:hAnsi="Consolas"/>
+          <w:color w:val="F9FAF4"/>
+        </w:rPr>
+        <w:t>(</w:t>
+      </w:r>
+      <w:r>
+        <w:rPr>
+          <w:rFonts w:ascii="Consolas" w:hAnsi="Consolas"/>
+          <w:color w:val="CC6C1D"/>
+        </w:rPr>
+        <w:t>int</w:t>
+      </w:r>
+      <w:r>
+        <w:rPr>
+          <w:rFonts w:ascii="Consolas" w:hAnsi="Consolas"/>
+          <w:color w:val="D9E8F7"/>
+        </w:rPr>
+        <w:t xml:space="preserve"> </w:t>
+      </w:r>
+      <w:r>
+        <w:rPr>
+          <w:rFonts w:ascii="Consolas" w:hAnsi="Consolas"/>
+          <w:color w:val="F2F200"/>
+        </w:rPr>
+        <w:t>i</w:t>
+      </w:r>
+      <w:r>
+        <w:rPr>
+          <w:rFonts w:ascii="Consolas" w:hAnsi="Consolas"/>
+          <w:color w:val="E6E6FA"/>
+        </w:rPr>
+        <w:t>=</w:t>
+      </w:r>
+      <w:r>
+        <w:rPr>
+          <w:rFonts w:ascii="Consolas" w:hAnsi="Consolas"/>
+          <w:color w:val="6897BB"/>
+        </w:rPr>
+        <w:t>0</w:t>
+      </w:r>
+      <w:r>
+        <w:rPr>
+          <w:rFonts w:ascii="Consolas" w:hAnsi="Consolas"/>
+          <w:color w:val="E6E6FA"/>
+        </w:rPr>
+        <w:t>;</w:t>
+      </w:r>
+      <w:r>
+        <w:rPr>
+          <w:rFonts w:ascii="Consolas" w:hAnsi="Consolas"/>
+          <w:color w:val="D9E8F7"/>
+        </w:rPr>
+        <w:t xml:space="preserve"> </w:t>
+      </w:r>
+      <w:r>
+        <w:rPr>
+          <w:rFonts w:ascii="Consolas" w:hAnsi="Consolas"/>
+          <w:color w:val="F3EC79"/>
+        </w:rPr>
+        <w:t>i</w:t>
+      </w:r>
+      <w:r>
+        <w:rPr>
+          <w:rFonts w:ascii="Consolas" w:hAnsi="Consolas"/>
+          <w:color w:val="D9E8F7"/>
+        </w:rPr>
+        <w:t xml:space="preserve"> </w:t>
+      </w:r>
+      <w:r>
+        <w:rPr>
+          <w:rFonts w:ascii="Consolas" w:hAnsi="Consolas"/>
+          <w:color w:val="E6E6FA"/>
+        </w:rPr>
+        <w:t>&lt;</w:t>
+      </w:r>
+      <w:r>
+        <w:rPr>
+          <w:rFonts w:ascii="Consolas" w:hAnsi="Consolas"/>
+          <w:color w:val="D9E8F7"/>
+        </w:rPr>
+        <w:t xml:space="preserve"> </w:t>
+      </w:r>
+      <w:r>
+        <w:rPr>
+          <w:rFonts w:ascii="Consolas" w:hAnsi="Consolas"/>
+          <w:color w:val="6897BB"/>
+        </w:rPr>
+        <w:t>5</w:t>
+      </w:r>
+      <w:r>
+        <w:rPr>
+          <w:rFonts w:ascii="Consolas" w:hAnsi="Consolas"/>
+          <w:color w:val="E6E6FA"/>
+        </w:rPr>
+        <w:t>;</w:t>
+      </w:r>
+      <w:r>
+        <w:rPr>
+          <w:rFonts w:ascii="Consolas" w:hAnsi="Consolas"/>
+          <w:color w:val="D9E8F7"/>
+        </w:rPr>
+        <w:t xml:space="preserve"> </w:t>
+      </w:r>
+      <w:r>
+        <w:rPr>
+          <w:rFonts w:ascii="Consolas" w:hAnsi="Consolas"/>
+          <w:color w:val="F3EC79"/>
+        </w:rPr>
+        <w:t>i</w:t>
+      </w:r>
+      <w:r>
+        <w:rPr>
+          <w:rFonts w:ascii="Consolas" w:hAnsi="Consolas"/>
+          <w:color w:val="E6E6FA"/>
+        </w:rPr>
+        <w:t>++</w:t>
+      </w:r>
+      <w:r>
+        <w:rPr>
+          <w:rFonts w:ascii="Consolas" w:hAnsi="Consolas"/>
+          <w:color w:val="F9FAF4"/>
+        </w:rPr>
+        <w:t>)</w:t>
+      </w:r>
+      <w:r>
+        <w:rPr>
+          <w:rFonts w:ascii="Consolas" w:hAnsi="Consolas"/>
+          <w:color w:val="D9E8F7"/>
+        </w:rPr>
+        <w:t xml:space="preserve"> </w:t>
+      </w:r>
+      <w:r>
+        <w:rPr>
+          <w:rFonts w:ascii="Consolas" w:hAnsi="Consolas"/>
+          <w:color w:val="F9FAF4"/>
+        </w:rPr>
+        <w:t>{</w:t>
+      </w:r>
     </w:p>
     <w:p>
       <w:pPr>
@@ -1995,6 +2745,80 @@
         </w:rPr>
         <w:tab/>
       </w:r>
+      <w:r>
+        <w:rPr>
+          <w:rFonts w:ascii="Consolas" w:hAnsi="Consolas"/>
+          <w:color w:val="D9E8F7"/>
+        </w:rPr>
+        <w:tab/>
+      </w:r>
+      <w:r>
+        <w:rPr>
+          <w:rFonts w:ascii="Consolas" w:hAnsi="Consolas"/>
+          <w:color w:val="1290C3"/>
+        </w:rPr>
+        <w:t>System</w:t>
+      </w:r>
+      <w:r>
+        <w:rPr>
+          <w:rFonts w:ascii="Consolas" w:hAnsi="Consolas"/>
+          <w:color w:val="E6E6FA"/>
+        </w:rPr>
+        <w:t>.</w:t>
+      </w:r>
+      <w:r>
+        <w:rPr>
+          <w:rFonts w:ascii="Consolas" w:hAnsi="Consolas"/>
+          <w:b/>
+          <w:bCs/>
+          <w:i/>
+          <w:iCs/>
+          <w:color w:val="8DDAF8"/>
+        </w:rPr>
+        <w:t>out</w:t>
+      </w:r>
+      <w:r>
+        <w:rPr>
+          <w:rFonts w:ascii="Consolas" w:hAnsi="Consolas"/>
+          <w:color w:val="E6E6FA"/>
+        </w:rPr>
+        <w:t>.</w:t>
+      </w:r>
+      <w:r>
+        <w:rPr>
+          <w:rFonts w:ascii="Consolas" w:hAnsi="Consolas"/>
+          <w:color w:val="A7EC21"/>
+        </w:rPr>
+        <w:t>println</w:t>
+      </w:r>
+      <w:r>
+        <w:rPr>
+          <w:rFonts w:ascii="Consolas" w:hAnsi="Consolas"/>
+          <w:color w:val="F9FAF4"/>
+        </w:rPr>
+        <w:t>(</w:t>
+      </w:r>
+      <w:r>
+        <w:rPr>
+          <w:rFonts w:ascii="Consolas" w:hAnsi="Consolas"/>
+          <w:color w:val="17C6A3"/>
+        </w:rPr>
+        <w:t>"Ingresa el tipo de vehículo: "</w:t>
+      </w:r>
+      <w:r>
+        <w:rPr>
+          <w:rFonts w:ascii="Consolas" w:hAnsi="Consolas"/>
+          <w:color w:val="F9FAF4"/>
+        </w:rPr>
+        <w:t>)</w:t>
+      </w:r>
+      <w:r>
+        <w:rPr>
+          <w:rFonts w:ascii="Consolas" w:hAnsi="Consolas"/>
+          <w:color w:val="E6E6FA"/>
+        </w:rPr>
+        <w:t>;</w:t>
+      </w:r>
     </w:p>
     <w:p>
       <w:pPr>
@@ -2016,12 +2840,3534 @@
       <w:r>
         <w:rPr>
           <w:rFonts w:ascii="Consolas" w:hAnsi="Consolas"/>
+          <w:color w:val="D9E8F7"/>
+        </w:rPr>
+        <w:tab/>
+      </w:r>
+      <w:r>
+        <w:rPr>
+          <w:rFonts w:ascii="Consolas" w:hAnsi="Consolas"/>
+          <w:color w:val="D9E8F7"/>
+        </w:rPr>
+        <w:tab/>
+      </w:r>
+      <w:r>
+        <w:rPr>
+          <w:rFonts w:ascii="Consolas" w:hAnsi="Consolas"/>
+          <w:color w:val="1290C3"/>
+        </w:rPr>
+        <w:t>String</w:t>
+      </w:r>
+      <w:r>
+        <w:rPr>
+          <w:rFonts w:ascii="Consolas" w:hAnsi="Consolas"/>
+          <w:color w:val="D9E8F7"/>
+        </w:rPr>
+        <w:t xml:space="preserve"> </w:t>
+      </w:r>
+      <w:r>
+        <w:rPr>
+          <w:rFonts w:ascii="Consolas" w:hAnsi="Consolas"/>
+          <w:color w:val="F2F200"/>
+        </w:rPr>
+        <w:t>tipo</w:t>
+      </w:r>
+      <w:r>
+        <w:rPr>
+          <w:rFonts w:ascii="Consolas" w:hAnsi="Consolas"/>
+          <w:color w:val="D9E8F7"/>
+        </w:rPr>
+        <w:t xml:space="preserve"> </w:t>
+      </w:r>
+      <w:r>
+        <w:rPr>
+          <w:rFonts w:ascii="Consolas" w:hAnsi="Consolas"/>
+          <w:color w:val="E6E6FA"/>
+        </w:rPr>
+        <w:t>=</w:t>
+      </w:r>
+      <w:r>
+        <w:rPr>
+          <w:rFonts w:ascii="Consolas" w:hAnsi="Consolas"/>
+          <w:color w:val="D9E8F7"/>
+        </w:rPr>
+        <w:t xml:space="preserve"> </w:t>
+      </w:r>
+      <w:r>
+        <w:rPr>
+          <w:rFonts w:ascii="Consolas" w:hAnsi="Consolas"/>
+          <w:color w:val="F3EC79"/>
+        </w:rPr>
+        <w:t>sc</w:t>
+      </w:r>
+      <w:r>
+        <w:rPr>
+          <w:rFonts w:ascii="Consolas" w:hAnsi="Consolas"/>
+          <w:color w:val="E6E6FA"/>
+        </w:rPr>
+        <w:t>.</w:t>
+      </w:r>
+      <w:r>
+        <w:rPr>
+          <w:rFonts w:ascii="Consolas" w:hAnsi="Consolas"/>
+          <w:color w:val="A7EC21"/>
+        </w:rPr>
+        <w:t>nextLine</w:t>
+      </w:r>
+      <w:r>
+        <w:rPr>
+          <w:rFonts w:ascii="Consolas" w:hAnsi="Consolas"/>
+          <w:color w:val="F9FAF4"/>
+        </w:rPr>
+        <w:t>()</w:t>
+      </w:r>
+      <w:r>
+        <w:rPr>
+          <w:rFonts w:ascii="Consolas" w:hAnsi="Consolas"/>
+          <w:color w:val="E6E6FA"/>
+        </w:rPr>
+        <w:t>;</w:t>
+      </w:r>
+    </w:p>
+    <w:p>
+      <w:pPr>
+        <w:pStyle w:val="NormalWeb"/>
+        <w:shd w:val="clear" w:color="auto" w:fill="FFFFFF" w:themeFill="background1"/>
+        <w:spacing w:before="0" w:beforeAutospacing="0" w:after="0" w:afterAutospacing="0"/>
+        <w:rPr>
+          <w:rFonts w:ascii="Consolas" w:hAnsi="Consolas"/>
+          <w:color w:val="CCCCCC"/>
+        </w:rPr>
+      </w:pPr>
+      <w:r>
+        <w:rPr>
+          <w:rFonts w:ascii="Consolas" w:hAnsi="Consolas"/>
+          <w:color w:val="D9E8F7"/>
+        </w:rPr>
+        <w:tab/>
+      </w:r>
+      <w:r>
+        <w:rPr>
+          <w:rFonts w:ascii="Consolas" w:hAnsi="Consolas"/>
+          <w:color w:val="D9E8F7"/>
+        </w:rPr>
+        <w:tab/>
+      </w:r>
+      <w:r>
+        <w:rPr>
+          <w:rFonts w:ascii="Consolas" w:hAnsi="Consolas"/>
+          <w:color w:val="D9E8F7"/>
+        </w:rPr>
+        <w:tab/>
+      </w:r>
+      <w:r>
+        <w:rPr>
+          <w:rFonts w:ascii="Consolas" w:hAnsi="Consolas"/>
+          <w:color w:val="1290C3"/>
+        </w:rPr>
+        <w:t>System</w:t>
+      </w:r>
+      <w:r>
+        <w:rPr>
+          <w:rFonts w:ascii="Consolas" w:hAnsi="Consolas"/>
+          <w:color w:val="E6E6FA"/>
+        </w:rPr>
+        <w:t>.</w:t>
+      </w:r>
+      <w:r>
+        <w:rPr>
+          <w:rFonts w:ascii="Consolas" w:hAnsi="Consolas"/>
+          <w:b/>
+          <w:bCs/>
+          <w:i/>
+          <w:iCs/>
+          <w:color w:val="8DDAF8"/>
+        </w:rPr>
+        <w:t>out</w:t>
+      </w:r>
+      <w:r>
+        <w:rPr>
+          <w:rFonts w:ascii="Consolas" w:hAnsi="Consolas"/>
+          <w:color w:val="E6E6FA"/>
+        </w:rPr>
+        <w:t>.</w:t>
+      </w:r>
+      <w:r>
+        <w:rPr>
+          <w:rFonts w:ascii="Consolas" w:hAnsi="Consolas"/>
+          <w:color w:val="A7EC21"/>
+        </w:rPr>
+        <w:t>println</w:t>
+      </w:r>
+      <w:r>
+        <w:rPr>
+          <w:rFonts w:ascii="Consolas" w:hAnsi="Consolas"/>
+          <w:color w:val="F9FAF4"/>
+        </w:rPr>
+        <w:t>(</w:t>
+      </w:r>
+      <w:r>
+        <w:rPr>
+          <w:rFonts w:ascii="Consolas" w:hAnsi="Consolas"/>
+          <w:color w:val="17C6A3"/>
+        </w:rPr>
+        <w:t>"Ingresa la marca del vehiculo: "</w:t>
+      </w:r>
+      <w:r>
+        <w:rPr>
+          <w:rFonts w:ascii="Consolas" w:hAnsi="Consolas"/>
+          <w:color w:val="F9FAF4"/>
+        </w:rPr>
+        <w:t>)</w:t>
+      </w:r>
+      <w:r>
+        <w:rPr>
+          <w:rFonts w:ascii="Consolas" w:hAnsi="Consolas"/>
+          <w:color w:val="E6E6FA"/>
+        </w:rPr>
+        <w:t>;</w:t>
+      </w:r>
+    </w:p>
+    <w:p>
+      <w:pPr>
+        <w:pStyle w:val="NormalWeb"/>
+        <w:shd w:val="clear" w:color="auto" w:fill="FFFFFF" w:themeFill="background1"/>
+        <w:spacing w:before="0" w:beforeAutospacing="0" w:after="0" w:afterAutospacing="0"/>
+        <w:rPr>
+          <w:rFonts w:ascii="Consolas" w:hAnsi="Consolas"/>
+          <w:color w:val="CCCCCC"/>
+        </w:rPr>
+      </w:pPr>
+      <w:r>
+        <w:rPr>
+          <w:rFonts w:ascii="Consolas" w:hAnsi="Consolas"/>
+          <w:color w:val="D9E8F7"/>
+        </w:rPr>
+        <w:tab/>
+      </w:r>
+      <w:r>
+        <w:rPr>
+          <w:rFonts w:ascii="Consolas" w:hAnsi="Consolas"/>
+          <w:color w:val="D9E8F7"/>
+        </w:rPr>
+        <w:tab/>
+      </w:r>
+      <w:r>
+        <w:rPr>
+          <w:rFonts w:ascii="Consolas" w:hAnsi="Consolas"/>
+          <w:color w:val="D9E8F7"/>
+        </w:rPr>
+        <w:tab/>
+      </w:r>
+      <w:r>
+        <w:rPr>
+          <w:rFonts w:ascii="Consolas" w:hAnsi="Consolas"/>
+          <w:color w:val="1290C3"/>
+        </w:rPr>
+        <w:t>String</w:t>
+      </w:r>
+      <w:r>
+        <w:rPr>
+          <w:rFonts w:ascii="Consolas" w:hAnsi="Consolas"/>
+          <w:color w:val="D9E8F7"/>
+        </w:rPr>
+        <w:t xml:space="preserve"> </w:t>
+      </w:r>
+      <w:r>
+        <w:rPr>
+          <w:rFonts w:ascii="Consolas" w:hAnsi="Consolas"/>
+          <w:color w:val="F2F200"/>
+        </w:rPr>
+        <w:t>marca</w:t>
+      </w:r>
+      <w:r>
+        <w:rPr>
+          <w:rFonts w:ascii="Consolas" w:hAnsi="Consolas"/>
+          <w:color w:val="D9E8F7"/>
+        </w:rPr>
+        <w:t xml:space="preserve"> </w:t>
+      </w:r>
+      <w:r>
+        <w:rPr>
+          <w:rFonts w:ascii="Consolas" w:hAnsi="Consolas"/>
+          <w:color w:val="E6E6FA"/>
+        </w:rPr>
+        <w:t>=</w:t>
+      </w:r>
+      <w:r>
+        <w:rPr>
+          <w:rFonts w:ascii="Consolas" w:hAnsi="Consolas"/>
+          <w:color w:val="D9E8F7"/>
+        </w:rPr>
+        <w:t xml:space="preserve"> </w:t>
+      </w:r>
+      <w:r>
+        <w:rPr>
+          <w:rFonts w:ascii="Consolas" w:hAnsi="Consolas"/>
+          <w:color w:val="F3EC79"/>
+        </w:rPr>
+        <w:t>sc</w:t>
+      </w:r>
+      <w:r>
+        <w:rPr>
+          <w:rFonts w:ascii="Consolas" w:hAnsi="Consolas"/>
+          <w:color w:val="E6E6FA"/>
+        </w:rPr>
+        <w:t>.</w:t>
+      </w:r>
+      <w:r>
+        <w:rPr>
+          <w:rFonts w:ascii="Consolas" w:hAnsi="Consolas"/>
+          <w:color w:val="A7EC21"/>
+        </w:rPr>
+        <w:t>nextLine</w:t>
+      </w:r>
+      <w:r>
+        <w:rPr>
+          <w:rFonts w:ascii="Consolas" w:hAnsi="Consolas"/>
+          <w:color w:val="F9FAF4"/>
+        </w:rPr>
+        <w:t>()</w:t>
+      </w:r>
+      <w:r>
+        <w:rPr>
+          <w:rFonts w:ascii="Consolas" w:hAnsi="Consolas"/>
+          <w:color w:val="E6E6FA"/>
+        </w:rPr>
+        <w:t>;</w:t>
+      </w:r>
+    </w:p>
+    <w:p>
+      <w:pPr>
+        <w:pStyle w:val="NormalWeb"/>
+        <w:shd w:val="clear" w:color="auto" w:fill="FFFFFF" w:themeFill="background1"/>
+        <w:spacing w:before="0" w:beforeAutospacing="0" w:after="0" w:afterAutospacing="0"/>
+        <w:rPr>
+          <w:rFonts w:ascii="Consolas" w:hAnsi="Consolas"/>
+          <w:color w:val="CCCCCC"/>
+        </w:rPr>
+      </w:pPr>
+      <w:r>
+        <w:rPr>
+          <w:rFonts w:ascii="Consolas" w:hAnsi="Consolas"/>
+          <w:color w:val="D9E8F7"/>
+        </w:rPr>
+        <w:tab/>
+      </w:r>
+      <w:r>
+        <w:rPr>
+          <w:rFonts w:ascii="Consolas" w:hAnsi="Consolas"/>
+          <w:color w:val="D9E8F7"/>
+        </w:rPr>
+        <w:tab/>
+      </w:r>
+      <w:r>
+        <w:rPr>
+          <w:rFonts w:ascii="Consolas" w:hAnsi="Consolas"/>
+          <w:color w:val="D9E8F7"/>
+        </w:rPr>
+        <w:tab/>
+      </w:r>
+      <w:r>
+        <w:rPr>
+          <w:rFonts w:ascii="Consolas" w:hAnsi="Consolas"/>
+          <w:color w:val="1290C3"/>
+        </w:rPr>
+        <w:t>System</w:t>
+      </w:r>
+      <w:r>
+        <w:rPr>
+          <w:rFonts w:ascii="Consolas" w:hAnsi="Consolas"/>
+          <w:color w:val="E6E6FA"/>
+        </w:rPr>
+        <w:t>.</w:t>
+      </w:r>
+      <w:r>
+        <w:rPr>
+          <w:rFonts w:ascii="Consolas" w:hAnsi="Consolas"/>
+          <w:b/>
+          <w:bCs/>
+          <w:i/>
+          <w:iCs/>
+          <w:color w:val="8DDAF8"/>
+        </w:rPr>
+        <w:t>out</w:t>
+      </w:r>
+      <w:r>
+        <w:rPr>
+          <w:rFonts w:ascii="Consolas" w:hAnsi="Consolas"/>
+          <w:color w:val="E6E6FA"/>
+        </w:rPr>
+        <w:t>.</w:t>
+      </w:r>
+      <w:r>
+        <w:rPr>
+          <w:rFonts w:ascii="Consolas" w:hAnsi="Consolas"/>
+          <w:color w:val="A7EC21"/>
+        </w:rPr>
+        <w:t>println</w:t>
+      </w:r>
+      <w:r>
+        <w:rPr>
+          <w:rFonts w:ascii="Consolas" w:hAnsi="Consolas"/>
+          <w:color w:val="F9FAF4"/>
+        </w:rPr>
+        <w:t>(</w:t>
+      </w:r>
+      <w:r>
+        <w:rPr>
+          <w:rFonts w:ascii="Consolas" w:hAnsi="Consolas"/>
+          <w:color w:val="17C6A3"/>
+        </w:rPr>
+        <w:t>"Ingresa el tipo de modelo: "</w:t>
+      </w:r>
+      <w:r>
+        <w:rPr>
+          <w:rFonts w:ascii="Consolas" w:hAnsi="Consolas"/>
+          <w:color w:val="F9FAF4"/>
+        </w:rPr>
+        <w:t>)</w:t>
+      </w:r>
+      <w:r>
+        <w:rPr>
+          <w:rFonts w:ascii="Consolas" w:hAnsi="Consolas"/>
+          <w:color w:val="E6E6FA"/>
+        </w:rPr>
+        <w:t>;</w:t>
+      </w:r>
+    </w:p>
+    <w:p>
+      <w:pPr>
+        <w:pStyle w:val="NormalWeb"/>
+        <w:shd w:val="clear" w:color="auto" w:fill="FFFFFF" w:themeFill="background1"/>
+        <w:spacing w:before="0" w:beforeAutospacing="0" w:after="0" w:afterAutospacing="0"/>
+        <w:rPr>
+          <w:rFonts w:ascii="Consolas" w:hAnsi="Consolas"/>
+          <w:color w:val="CCCCCC"/>
+        </w:rPr>
+      </w:pPr>
+      <w:r>
+        <w:rPr>
+          <w:rFonts w:ascii="Consolas" w:hAnsi="Consolas"/>
+          <w:color w:val="D9E8F7"/>
+        </w:rPr>
+        <w:tab/>
+      </w:r>
+      <w:r>
+        <w:rPr>
+          <w:rFonts w:ascii="Consolas" w:hAnsi="Consolas"/>
+          <w:color w:val="D9E8F7"/>
+        </w:rPr>
+        <w:tab/>
+      </w:r>
+      <w:r>
+        <w:rPr>
+          <w:rFonts w:ascii="Consolas" w:hAnsi="Consolas"/>
+          <w:color w:val="D9E8F7"/>
+        </w:rPr>
+        <w:tab/>
+      </w:r>
+      <w:r>
+        <w:rPr>
+          <w:rFonts w:ascii="Consolas" w:hAnsi="Consolas"/>
+          <w:color w:val="1290C3"/>
+        </w:rPr>
+        <w:t>String</w:t>
+      </w:r>
+      <w:r>
+        <w:rPr>
+          <w:rFonts w:ascii="Consolas" w:hAnsi="Consolas"/>
+          <w:color w:val="D9E8F7"/>
+        </w:rPr>
+        <w:t xml:space="preserve"> </w:t>
+      </w:r>
+      <w:r>
+        <w:rPr>
+          <w:rFonts w:ascii="Consolas" w:hAnsi="Consolas"/>
+          <w:color w:val="F2F200"/>
+        </w:rPr>
+        <w:t>modelo</w:t>
+      </w:r>
+      <w:r>
+        <w:rPr>
+          <w:rFonts w:ascii="Consolas" w:hAnsi="Consolas"/>
+          <w:color w:val="D9E8F7"/>
+        </w:rPr>
+        <w:t xml:space="preserve"> </w:t>
+      </w:r>
+      <w:r>
+        <w:rPr>
+          <w:rFonts w:ascii="Consolas" w:hAnsi="Consolas"/>
+          <w:color w:val="E6E6FA"/>
+        </w:rPr>
+        <w:t>=</w:t>
+      </w:r>
+      <w:r>
+        <w:rPr>
+          <w:rFonts w:ascii="Consolas" w:hAnsi="Consolas"/>
+          <w:color w:val="D9E8F7"/>
+        </w:rPr>
+        <w:t xml:space="preserve"> </w:t>
+      </w:r>
+      <w:r>
+        <w:rPr>
+          <w:rFonts w:ascii="Consolas" w:hAnsi="Consolas"/>
+          <w:color w:val="F3EC79"/>
+        </w:rPr>
+        <w:t>sc</w:t>
+      </w:r>
+      <w:r>
+        <w:rPr>
+          <w:rFonts w:ascii="Consolas" w:hAnsi="Consolas"/>
+          <w:color w:val="E6E6FA"/>
+        </w:rPr>
+        <w:t>.</w:t>
+      </w:r>
+      <w:r>
+        <w:rPr>
+          <w:rFonts w:ascii="Consolas" w:hAnsi="Consolas"/>
+          <w:color w:val="A7EC21"/>
+        </w:rPr>
+        <w:t>nextLine</w:t>
+      </w:r>
+      <w:r>
+        <w:rPr>
+          <w:rFonts w:ascii="Consolas" w:hAnsi="Consolas"/>
+          <w:color w:val="F9FAF4"/>
+        </w:rPr>
+        <w:t>()</w:t>
+      </w:r>
+      <w:r>
+        <w:rPr>
+          <w:rFonts w:ascii="Consolas" w:hAnsi="Consolas"/>
+          <w:color w:val="E6E6FA"/>
+        </w:rPr>
+        <w:t>;</w:t>
+      </w:r>
+    </w:p>
+    <w:p>
+      <w:pPr>
+        <w:pStyle w:val="NormalWeb"/>
+        <w:shd w:val="clear" w:color="auto" w:fill="FFFFFF" w:themeFill="background1"/>
+        <w:spacing w:before="0" w:beforeAutospacing="0" w:after="0" w:afterAutospacing="0"/>
+        <w:rPr>
+          <w:rFonts w:ascii="Consolas" w:hAnsi="Consolas"/>
+          <w:color w:val="CCCCCC"/>
+        </w:rPr>
+      </w:pPr>
+      <w:r>
+        <w:rPr>
+          <w:rFonts w:ascii="Consolas" w:hAnsi="Consolas"/>
+          <w:color w:val="D9E8F7"/>
+        </w:rPr>
+        <w:tab/>
+      </w:r>
+      <w:r>
+        <w:rPr>
+          <w:rFonts w:ascii="Consolas" w:hAnsi="Consolas"/>
+          <w:color w:val="D9E8F7"/>
+        </w:rPr>
+        <w:tab/>
+      </w:r>
+      <w:r>
+        <w:rPr>
+          <w:rFonts w:ascii="Consolas" w:hAnsi="Consolas"/>
+          <w:color w:val="D9E8F7"/>
+        </w:rPr>
+        <w:tab/>
+      </w:r>
+    </w:p>
+    <w:p>
+      <w:pPr>
+        <w:pStyle w:val="NormalWeb"/>
+        <w:shd w:val="clear" w:color="auto" w:fill="FFFFFF" w:themeFill="background1"/>
+        <w:spacing w:before="0" w:beforeAutospacing="0" w:after="0" w:afterAutospacing="0"/>
+        <w:rPr>
+          <w:rFonts w:ascii="Consolas" w:hAnsi="Consolas"/>
+          <w:color w:val="CCCCCC"/>
+        </w:rPr>
+      </w:pPr>
+      <w:r>
+        <w:rPr>
+          <w:rFonts w:ascii="Consolas" w:hAnsi="Consolas"/>
+          <w:color w:val="D9E8F7"/>
+        </w:rPr>
+        <w:tab/>
+      </w:r>
+      <w:r>
+        <w:rPr>
+          <w:rFonts w:ascii="Consolas" w:hAnsi="Consolas"/>
+          <w:color w:val="D9E8F7"/>
+        </w:rPr>
+        <w:tab/>
+      </w:r>
+      <w:r>
+        <w:rPr>
+          <w:rFonts w:ascii="Consolas" w:hAnsi="Consolas"/>
+          <w:color w:val="D9E8F7"/>
+        </w:rPr>
+        <w:tab/>
+      </w:r>
+      <w:r>
+        <w:rPr>
+          <w:rFonts w:ascii="Consolas" w:hAnsi="Consolas"/>
+          <w:color w:val="1290C3"/>
+        </w:rPr>
+        <w:t>Vehiculo</w:t>
+      </w:r>
+      <w:r>
+        <w:rPr>
+          <w:rFonts w:ascii="Consolas" w:hAnsi="Consolas"/>
+          <w:color w:val="D9E8F7"/>
+        </w:rPr>
+        <w:t xml:space="preserve"> </w:t>
+      </w:r>
+      <w:r>
+        <w:rPr>
+          <w:rFonts w:ascii="Consolas" w:hAnsi="Consolas"/>
+          <w:color w:val="F2F200"/>
+        </w:rPr>
+        <w:t>h</w:t>
+      </w:r>
+      <w:r>
+        <w:rPr>
+          <w:rFonts w:ascii="Consolas" w:hAnsi="Consolas"/>
+          <w:color w:val="D9E8F7"/>
+        </w:rPr>
+        <w:t xml:space="preserve"> </w:t>
+      </w:r>
+      <w:r>
+        <w:rPr>
+          <w:rFonts w:ascii="Consolas" w:hAnsi="Consolas"/>
+          <w:color w:val="E6E6FA"/>
+        </w:rPr>
+        <w:t>=</w:t>
+      </w:r>
+      <w:r>
+        <w:rPr>
+          <w:rFonts w:ascii="Consolas" w:hAnsi="Consolas"/>
+          <w:color w:val="D9E8F7"/>
+        </w:rPr>
+        <w:t xml:space="preserve"> </w:t>
+      </w:r>
+      <w:r>
+        <w:rPr>
+          <w:rFonts w:ascii="Consolas" w:hAnsi="Consolas"/>
+          <w:color w:val="CC6C1D"/>
+        </w:rPr>
+        <w:t>new</w:t>
+      </w:r>
+      <w:r>
+        <w:rPr>
+          <w:rFonts w:ascii="Consolas" w:hAnsi="Consolas"/>
+          <w:color w:val="D9E8F7"/>
+        </w:rPr>
+        <w:t xml:space="preserve"> </w:t>
+      </w:r>
+      <w:r>
+        <w:rPr>
+          <w:rFonts w:ascii="Consolas" w:hAnsi="Consolas"/>
+          <w:color w:val="A7EC21"/>
+        </w:rPr>
+        <w:t>Vehiculo</w:t>
+      </w:r>
+      <w:r>
+        <w:rPr>
+          <w:rFonts w:ascii="Consolas" w:hAnsi="Consolas"/>
+          <w:color w:val="F9FAF4"/>
+        </w:rPr>
+        <w:t>(</w:t>
+      </w:r>
+      <w:r>
+        <w:rPr>
+          <w:rFonts w:ascii="Consolas" w:hAnsi="Consolas"/>
+          <w:color w:val="F3EC79"/>
+        </w:rPr>
+        <w:t>tipo</w:t>
+      </w:r>
+      <w:r>
+        <w:rPr>
+          <w:rFonts w:ascii="Consolas" w:hAnsi="Consolas"/>
+          <w:color w:val="E6E6FA"/>
+        </w:rPr>
+        <w:t>,</w:t>
+      </w:r>
+      <w:r>
+        <w:rPr>
+          <w:rFonts w:ascii="Consolas" w:hAnsi="Consolas"/>
+          <w:color w:val="D9E8F7"/>
+        </w:rPr>
+        <w:t xml:space="preserve"> </w:t>
+      </w:r>
+      <w:r>
+        <w:rPr>
+          <w:rFonts w:ascii="Consolas" w:hAnsi="Consolas"/>
+          <w:color w:val="F3EC79"/>
+        </w:rPr>
+        <w:t>marca</w:t>
+      </w:r>
+      <w:r>
+        <w:rPr>
+          <w:rFonts w:ascii="Consolas" w:hAnsi="Consolas"/>
+          <w:color w:val="E6E6FA"/>
+        </w:rPr>
+        <w:t>,</w:t>
+      </w:r>
+      <w:r>
+        <w:rPr>
+          <w:rFonts w:ascii="Consolas" w:hAnsi="Consolas"/>
+          <w:color w:val="D9E8F7"/>
+        </w:rPr>
+        <w:t xml:space="preserve"> </w:t>
+      </w:r>
+      <w:r>
+        <w:rPr>
+          <w:rFonts w:ascii="Consolas" w:hAnsi="Consolas"/>
+          <w:color w:val="F3EC79"/>
+        </w:rPr>
+        <w:t>modelo</w:t>
+      </w:r>
+      <w:r>
+        <w:rPr>
+          <w:rFonts w:ascii="Consolas" w:hAnsi="Consolas"/>
+          <w:color w:val="F9FAF4"/>
+        </w:rPr>
+        <w:t>)</w:t>
+      </w:r>
+      <w:r>
+        <w:rPr>
+          <w:rFonts w:ascii="Consolas" w:hAnsi="Consolas"/>
+          <w:color w:val="E6E6FA"/>
+        </w:rPr>
+        <w:t>;</w:t>
+      </w:r>
+    </w:p>
+    <w:p>
+      <w:pPr>
+        <w:pStyle w:val="NormalWeb"/>
+        <w:shd w:val="clear" w:color="auto" w:fill="FFFFFF" w:themeFill="background1"/>
+        <w:spacing w:before="0" w:beforeAutospacing="0" w:after="0" w:afterAutospacing="0"/>
+        <w:rPr>
+          <w:rFonts w:ascii="Consolas" w:hAnsi="Consolas"/>
+          <w:color w:val="CCCCCC"/>
+        </w:rPr>
+      </w:pPr>
+      <w:r>
+        <w:rPr>
+          <w:rFonts w:ascii="Consolas" w:hAnsi="Consolas"/>
+          <w:color w:val="D9E8F7"/>
+        </w:rPr>
+        <w:tab/>
+      </w:r>
+      <w:r>
+        <w:rPr>
+          <w:rFonts w:ascii="Consolas" w:hAnsi="Consolas"/>
+          <w:color w:val="D9E8F7"/>
+        </w:rPr>
+        <w:tab/>
+      </w:r>
+      <w:r>
+        <w:rPr>
+          <w:rFonts w:ascii="Consolas" w:hAnsi="Consolas"/>
+          <w:color w:val="D9E8F7"/>
+        </w:rPr>
+        <w:tab/>
+      </w:r>
+      <w:r>
+        <w:rPr>
+          <w:rFonts w:ascii="Consolas" w:hAnsi="Consolas"/>
+          <w:color w:val="F3EC79"/>
+        </w:rPr>
+        <w:t>listaVehiculos</w:t>
+      </w:r>
+      <w:r>
+        <w:rPr>
+          <w:rFonts w:ascii="Consolas" w:hAnsi="Consolas"/>
+          <w:color w:val="E6E6FA"/>
+        </w:rPr>
+        <w:t>.</w:t>
+      </w:r>
+      <w:r>
+        <w:rPr>
+          <w:rFonts w:ascii="Consolas" w:hAnsi="Consolas"/>
+          <w:color w:val="80F6A7"/>
+        </w:rPr>
+        <w:t>add</w:t>
+      </w:r>
+      <w:r>
+        <w:rPr>
+          <w:rFonts w:ascii="Consolas" w:hAnsi="Consolas"/>
+          <w:color w:val="F9FAF4"/>
+        </w:rPr>
+        <w:t>(</w:t>
+      </w:r>
+      <w:r>
+        <w:rPr>
+          <w:rFonts w:ascii="Consolas" w:hAnsi="Consolas"/>
+          <w:color w:val="F3EC79"/>
+        </w:rPr>
+        <w:t>h</w:t>
+      </w:r>
+      <w:r>
+        <w:rPr>
+          <w:rFonts w:ascii="Consolas" w:hAnsi="Consolas"/>
+          <w:color w:val="F9FAF4"/>
+        </w:rPr>
+        <w:t>)</w:t>
+      </w:r>
+      <w:r>
+        <w:rPr>
+          <w:rFonts w:ascii="Consolas" w:hAnsi="Consolas"/>
+          <w:color w:val="E6E6FA"/>
+        </w:rPr>
+        <w:t>;</w:t>
+      </w:r>
+    </w:p>
+    <w:p>
+      <w:pPr>
+        <w:pStyle w:val="NormalWeb"/>
+        <w:shd w:val="clear" w:color="auto" w:fill="FFFFFF" w:themeFill="background1"/>
+        <w:spacing w:before="0" w:beforeAutospacing="0" w:after="0" w:afterAutospacing="0"/>
+        <w:rPr>
+          <w:rFonts w:ascii="Consolas" w:hAnsi="Consolas"/>
+          <w:color w:val="CCCCCC"/>
+        </w:rPr>
+      </w:pPr>
+    </w:p>
+    <w:p>
+      <w:pPr>
+        <w:pStyle w:val="NormalWeb"/>
+        <w:shd w:val="clear" w:color="auto" w:fill="FFFFFF" w:themeFill="background1"/>
+        <w:spacing w:before="0" w:beforeAutospacing="0" w:after="0" w:afterAutospacing="0"/>
+        <w:rPr>
+          <w:rFonts w:ascii="Consolas" w:hAnsi="Consolas"/>
+        </w:rPr>
+      </w:pPr>
+    </w:p>
+    <w:p>
+      <w:pPr>
+        <w:pStyle w:val="Ttulo2"/>
+      </w:pPr>
+      <w:r>
+        <w:t xml:space="preserve">ESCOGER DECIMALES EN VARIABLES TIPO STRING </w:t>
+      </w:r>
+    </w:p>
+    <w:p>
+      <w:pPr>
+        <w:shd w:val="clear" w:color="auto" w:fill="FFFFFF" w:themeFill="background1"/>
+        <w:rPr>
+          <w:rFonts w:ascii="Consolas" w:hAnsi="Consolas"/>
+          <w:color w:val="E6E6FA"/>
+          <w:shd w:val="clear" w:color="auto" w:fill="1E1F22"/>
+        </w:rPr>
+      </w:pPr>
+    </w:p>
+    <w:p>
+      <w:pPr>
+        <w:pStyle w:val="NormalWeb"/>
+        <w:shd w:val="clear" w:color="auto" w:fill="FFFFFF" w:themeFill="background1"/>
+        <w:spacing w:before="0" w:beforeAutospacing="0" w:after="0" w:afterAutospacing="0"/>
+        <w:rPr>
+          <w:rFonts w:ascii="Consolas" w:hAnsi="Consolas"/>
+          <w:color w:val="CCCCCC"/>
+        </w:rPr>
+      </w:pPr>
+      <w:r>
+        <w:rPr>
+          <w:rFonts w:ascii="Consolas" w:hAnsi="Consolas"/>
+          <w:color w:val="1290C3"/>
+          <w:shd w:val="clear" w:color="auto" w:fill="1B6291"/>
+        </w:rPr>
+        <w:t>String</w:t>
+      </w:r>
+      <w:r>
+        <w:rPr>
+          <w:rFonts w:ascii="Consolas" w:hAnsi="Consolas"/>
+          <w:color w:val="D9E8F7"/>
+        </w:rPr>
+        <w:t xml:space="preserve"> </w:t>
+      </w:r>
+      <w:r>
+        <w:rPr>
+          <w:rFonts w:ascii="Consolas" w:hAnsi="Consolas"/>
+          <w:color w:val="F2F200"/>
+        </w:rPr>
+        <w:t>resultado</w:t>
+      </w:r>
+      <w:r>
+        <w:rPr>
+          <w:rFonts w:ascii="Consolas" w:hAnsi="Consolas"/>
+          <w:color w:val="D9E8F7"/>
+        </w:rPr>
+        <w:t xml:space="preserve"> </w:t>
+      </w:r>
+      <w:r>
+        <w:rPr>
+          <w:rFonts w:ascii="Consolas" w:hAnsi="Consolas"/>
+          <w:color w:val="E6E6FA"/>
+        </w:rPr>
+        <w:t>=</w:t>
+      </w:r>
+      <w:r>
+        <w:rPr>
+          <w:rFonts w:ascii="Consolas" w:hAnsi="Consolas"/>
+          <w:color w:val="D9E8F7"/>
+        </w:rPr>
+        <w:t xml:space="preserve"> </w:t>
+      </w:r>
+      <w:r>
+        <w:rPr>
+          <w:rFonts w:ascii="Consolas" w:hAnsi="Consolas"/>
+          <w:color w:val="1290C3"/>
+          <w:shd w:val="clear" w:color="auto" w:fill="1B6291"/>
+        </w:rPr>
+        <w:t>String</w:t>
+      </w:r>
+      <w:r>
+        <w:rPr>
+          <w:rFonts w:ascii="Consolas" w:hAnsi="Consolas"/>
+          <w:color w:val="E6E6FA"/>
+        </w:rPr>
+        <w:t>.</w:t>
+      </w:r>
+      <w:r>
+        <w:rPr>
+          <w:rFonts w:ascii="Consolas" w:hAnsi="Consolas"/>
+          <w:i/>
+          <w:iCs/>
+          <w:color w:val="96EC3F"/>
+        </w:rPr>
+        <w:t>format</w:t>
+      </w:r>
+      <w:r>
+        <w:rPr>
+          <w:rFonts w:ascii="Consolas" w:hAnsi="Consolas"/>
+          <w:color w:val="F9FAF4"/>
+        </w:rPr>
+        <w:t>(</w:t>
+      </w:r>
+      <w:r>
+        <w:rPr>
+          <w:rFonts w:ascii="Consolas" w:hAnsi="Consolas"/>
+          <w:color w:val="17C6A3"/>
+        </w:rPr>
+        <w:t>"El área es %.3f y el diámetro es %.3f"</w:t>
+      </w:r>
+      <w:r>
+        <w:rPr>
+          <w:rFonts w:ascii="Consolas" w:hAnsi="Consolas"/>
+          <w:color w:val="E6E6FA"/>
+        </w:rPr>
+        <w:t>,</w:t>
+      </w:r>
+      <w:r>
+        <w:rPr>
+          <w:rFonts w:ascii="Consolas" w:hAnsi="Consolas"/>
+          <w:color w:val="D9E8F7"/>
+        </w:rPr>
+        <w:t xml:space="preserve"> </w:t>
+      </w:r>
+      <w:r>
+        <w:rPr>
+          <w:rFonts w:ascii="Consolas" w:hAnsi="Consolas"/>
+          <w:color w:val="F3EC79"/>
+        </w:rPr>
+        <w:t>area</w:t>
+      </w:r>
+      <w:r>
+        <w:rPr>
+          <w:rFonts w:ascii="Consolas" w:hAnsi="Consolas"/>
+          <w:color w:val="E6E6FA"/>
+        </w:rPr>
+        <w:t>,</w:t>
+      </w:r>
+      <w:r>
+        <w:rPr>
+          <w:rFonts w:ascii="Consolas" w:hAnsi="Consolas"/>
+          <w:color w:val="D9E8F7"/>
+        </w:rPr>
+        <w:t xml:space="preserve"> </w:t>
+      </w:r>
+      <w:r>
+        <w:rPr>
+          <w:rFonts w:ascii="Consolas" w:hAnsi="Consolas"/>
+          <w:color w:val="F3EC79"/>
+        </w:rPr>
+        <w:t>diametro</w:t>
+      </w:r>
+      <w:r>
+        <w:rPr>
+          <w:rFonts w:ascii="Consolas" w:hAnsi="Consolas"/>
+          <w:color w:val="F9FAF4"/>
+        </w:rPr>
+        <w:t>)</w:t>
+      </w:r>
+      <w:r>
+        <w:rPr>
+          <w:rFonts w:ascii="Consolas" w:hAnsi="Consolas"/>
+          <w:color w:val="E6E6FA"/>
+        </w:rPr>
+        <w:t>;</w:t>
+      </w:r>
+    </w:p>
+    <w:p>
+      <w:pPr>
+        <w:shd w:val="clear" w:color="auto" w:fill="FFFFFF" w:themeFill="background1"/>
+        <w:rPr>
+          <w:rFonts w:ascii="Consolas" w:hAnsi="Consolas"/>
+          <w:color w:val="E6E6FA"/>
+          <w:shd w:val="clear" w:color="auto" w:fill="1E1F22"/>
+        </w:rPr>
+      </w:pPr>
+    </w:p>
+    <w:p>
+      <w:pPr>
+        <w:shd w:val="clear" w:color="auto" w:fill="FFFFFF" w:themeFill="background1"/>
+      </w:pPr>
+      <w:r>
+        <w:t>EN ESTE CASO, ESTAMOS QUERIENDO QUE LAS VARIABLES AREA Y DIAMETRO SE MUESTREN CON 3 DECIMALES.</w:t>
+      </w:r>
+    </w:p>
+    <w:p>
+      <w:pPr>
+        <w:shd w:val="clear" w:color="auto" w:fill="FFFFFF" w:themeFill="background1"/>
+      </w:pPr>
+      <w:r>
+        <w:t>PARA ELLO NECESITAREMOS DECLARAR UNA NUEVA VARIABLE DE TIPO STRING MEDIANTE LA CLASE STRING Y SU MÉTODO FORMAT (String.format)</w:t>
+      </w:r>
+    </w:p>
+    <w:p>
+      <w:pPr>
+        <w:shd w:val="clear" w:color="auto" w:fill="FFFFFF" w:themeFill="background1"/>
+      </w:pPr>
+    </w:p>
+    <w:p>
+      <w:pPr>
+        <w:pStyle w:val="NormalWeb"/>
+        <w:shd w:val="clear" w:color="auto" w:fill="FFFFFF" w:themeFill="background1"/>
+        <w:spacing w:before="0" w:beforeAutospacing="0" w:after="0" w:afterAutospacing="0"/>
+        <w:rPr>
+          <w:rFonts w:ascii="Consolas" w:hAnsi="Consolas"/>
+          <w:color w:val="CCCCCC"/>
+        </w:rPr>
+      </w:pPr>
+      <w:r>
+        <w:rPr>
+          <w:rFonts w:ascii="Consolas" w:hAnsi="Consolas"/>
+          <w:color w:val="1290C3"/>
+          <w:shd w:val="clear" w:color="auto" w:fill="1B6291"/>
+        </w:rPr>
+        <w:t>String</w:t>
+      </w:r>
+      <w:r>
+        <w:rPr>
+          <w:rFonts w:ascii="Consolas" w:hAnsi="Consolas"/>
+          <w:color w:val="D9E8F7"/>
+        </w:rPr>
+        <w:t xml:space="preserve"> </w:t>
+      </w:r>
+      <w:r>
+        <w:rPr>
+          <w:rFonts w:ascii="Consolas" w:hAnsi="Consolas"/>
+          <w:color w:val="F2F200"/>
+        </w:rPr>
+        <w:t>resultado</w:t>
+      </w:r>
+      <w:r>
+        <w:rPr>
+          <w:rFonts w:ascii="Consolas" w:hAnsi="Consolas"/>
+          <w:color w:val="D9E8F7"/>
+        </w:rPr>
+        <w:t xml:space="preserve"> </w:t>
+      </w:r>
+      <w:r>
+        <w:rPr>
+          <w:rFonts w:ascii="Consolas" w:hAnsi="Consolas"/>
+          <w:color w:val="E6E6FA"/>
+        </w:rPr>
+        <w:t>=</w:t>
+      </w:r>
+      <w:r>
+        <w:rPr>
+          <w:rFonts w:ascii="Consolas" w:hAnsi="Consolas"/>
+          <w:color w:val="D9E8F7"/>
+        </w:rPr>
+        <w:t xml:space="preserve"> </w:t>
+      </w:r>
+      <w:r>
+        <w:rPr>
+          <w:rFonts w:ascii="Consolas" w:hAnsi="Consolas"/>
+          <w:color w:val="1290C3"/>
+          <w:shd w:val="clear" w:color="auto" w:fill="1B6291"/>
+        </w:rPr>
+        <w:t>String</w:t>
+      </w:r>
+      <w:r>
+        <w:rPr>
+          <w:rFonts w:ascii="Consolas" w:hAnsi="Consolas"/>
+          <w:color w:val="E6E6FA"/>
+        </w:rPr>
+        <w:t>.</w:t>
+      </w:r>
+      <w:r>
+        <w:rPr>
+          <w:rFonts w:ascii="Consolas" w:hAnsi="Consolas"/>
+          <w:i/>
+          <w:iCs/>
+          <w:color w:val="96EC3F"/>
+        </w:rPr>
+        <w:t>format</w:t>
+      </w:r>
+      <w:r>
+        <w:rPr>
+          <w:rFonts w:ascii="Consolas" w:hAnsi="Consolas"/>
+          <w:color w:val="F9FAF4"/>
+        </w:rPr>
+        <w:t>(</w:t>
+      </w:r>
+      <w:r>
+        <w:rPr>
+          <w:rFonts w:ascii="Consolas" w:hAnsi="Consolas"/>
+          <w:color w:val="17C6A3"/>
+        </w:rPr>
+        <w:t>"El área es %.3f y el diámetro es %.3f"</w:t>
+      </w:r>
+      <w:r>
+        <w:rPr>
+          <w:rFonts w:ascii="Consolas" w:hAnsi="Consolas"/>
+          <w:color w:val="E6E6FA"/>
+        </w:rPr>
+        <w:t>,</w:t>
+      </w:r>
+      <w:r>
+        <w:rPr>
+          <w:rFonts w:ascii="Consolas" w:hAnsi="Consolas"/>
+          <w:color w:val="D9E8F7"/>
+        </w:rPr>
+        <w:t xml:space="preserve"> </w:t>
+      </w:r>
+      <w:r>
+        <w:rPr>
+          <w:rFonts w:ascii="Consolas" w:hAnsi="Consolas"/>
+          <w:color w:val="F3EC79"/>
+        </w:rPr>
+        <w:t>area</w:t>
+      </w:r>
+      <w:r>
+        <w:rPr>
+          <w:rFonts w:ascii="Consolas" w:hAnsi="Consolas"/>
+          <w:color w:val="E6E6FA"/>
+        </w:rPr>
+        <w:t>,</w:t>
+      </w:r>
+      <w:r>
+        <w:rPr>
+          <w:rFonts w:ascii="Consolas" w:hAnsi="Consolas"/>
+          <w:color w:val="D9E8F7"/>
+        </w:rPr>
+        <w:t xml:space="preserve"> </w:t>
+      </w:r>
+      <w:r>
+        <w:rPr>
+          <w:rFonts w:ascii="Consolas" w:hAnsi="Consolas"/>
+          <w:color w:val="F3EC79"/>
+        </w:rPr>
+        <w:t>diametro</w:t>
+      </w:r>
+      <w:r>
+        <w:rPr>
+          <w:rFonts w:ascii="Consolas" w:hAnsi="Consolas"/>
+          <w:color w:val="F9FAF4"/>
+        </w:rPr>
+        <w:t>)</w:t>
+      </w:r>
+      <w:r>
+        <w:rPr>
+          <w:rFonts w:ascii="Consolas" w:hAnsi="Consolas"/>
+          <w:color w:val="E6E6FA"/>
+        </w:rPr>
+        <w:t>;</w:t>
+      </w:r>
+    </w:p>
+    <w:p>
+      <w:pPr>
+        <w:pStyle w:val="NormalWeb"/>
+        <w:shd w:val="clear" w:color="auto" w:fill="FFFFFF" w:themeFill="background1"/>
+        <w:spacing w:before="0" w:beforeAutospacing="0" w:after="0" w:afterAutospacing="0"/>
+        <w:rPr>
+          <w:rFonts w:ascii="Consolas" w:hAnsi="Consolas"/>
+          <w:color w:val="E6E6FA"/>
+        </w:rPr>
+      </w:pPr>
+      <w:r>
+        <w:rPr>
+          <w:rFonts w:ascii="Consolas" w:hAnsi="Consolas"/>
+          <w:color w:val="1290C3"/>
+        </w:rPr>
+        <w:t>System</w:t>
+      </w:r>
+      <w:r>
+        <w:rPr>
+          <w:rFonts w:ascii="Consolas" w:hAnsi="Consolas"/>
+          <w:color w:val="E6E6FA"/>
+        </w:rPr>
+        <w:t>.</w:t>
+      </w:r>
+      <w:r>
+        <w:rPr>
+          <w:rFonts w:ascii="Consolas" w:hAnsi="Consolas"/>
+          <w:b/>
+          <w:bCs/>
+          <w:i/>
+          <w:iCs/>
+          <w:color w:val="8DDAF8"/>
+        </w:rPr>
+        <w:t>out</w:t>
+      </w:r>
+      <w:r>
+        <w:rPr>
+          <w:rFonts w:ascii="Consolas" w:hAnsi="Consolas"/>
+          <w:color w:val="E6E6FA"/>
+        </w:rPr>
+        <w:t>.</w:t>
+      </w:r>
+      <w:r>
+        <w:rPr>
+          <w:rFonts w:ascii="Consolas" w:hAnsi="Consolas"/>
+          <w:color w:val="A7EC21"/>
+        </w:rPr>
+        <w:t>println</w:t>
+      </w:r>
+      <w:r>
+        <w:rPr>
+          <w:rFonts w:ascii="Consolas" w:hAnsi="Consolas"/>
+          <w:color w:val="F9FAF4"/>
+        </w:rPr>
+        <w:t>(</w:t>
+      </w:r>
+      <w:r>
+        <w:rPr>
+          <w:rFonts w:ascii="Consolas" w:hAnsi="Consolas"/>
+          <w:color w:val="F3EC79"/>
+        </w:rPr>
+        <w:t>resultado</w:t>
+      </w:r>
+      <w:r>
+        <w:rPr>
+          <w:rFonts w:ascii="Consolas" w:hAnsi="Consolas"/>
+          <w:color w:val="F9FAF4"/>
+        </w:rPr>
+        <w:t>)</w:t>
+      </w:r>
+      <w:r>
+        <w:rPr>
+          <w:rFonts w:ascii="Consolas" w:hAnsi="Consolas"/>
+          <w:color w:val="E6E6FA"/>
+        </w:rPr>
+        <w:t>;</w:t>
+      </w:r>
+    </w:p>
+    <w:p>
+      <w:pPr>
+        <w:pStyle w:val="NormalWeb"/>
+        <w:shd w:val="clear" w:color="auto" w:fill="FFFFFF" w:themeFill="background1"/>
+        <w:spacing w:before="0" w:beforeAutospacing="0" w:after="0" w:afterAutospacing="0"/>
+        <w:rPr>
+          <w:rFonts w:ascii="Consolas" w:hAnsi="Consolas"/>
+          <w:color w:val="E6E6FA"/>
+        </w:rPr>
+      </w:pPr>
+    </w:p>
+    <w:p>
+      <w:pPr>
+        <w:pStyle w:val="Ttulo2"/>
+      </w:pPr>
+      <w:r>
+        <w:lastRenderedPageBreak/>
+        <w:t>TRABAJAR CON PARÁMETROS AL EJECUTAR EL PROYECTO</w:t>
+      </w:r>
+    </w:p>
+    <w:p/>
+    <w:p>
+      <w:r>
+        <w:t xml:space="preserve">Al ejecutar un .java, podemos introducir parámetros si creamos una configuración específica para el proyecto, al igual que trabajamos con los shell scripts en linux. En por esto que en la clase Main tenemos como parámetro (String args[]). </w:t>
+      </w:r>
+    </w:p>
+    <w:p>
+      <w:pPr>
+        <w:pStyle w:val="NormalWeb"/>
+        <w:shd w:val="clear" w:color="auto" w:fill="1E1F22"/>
+        <w:spacing w:before="0" w:beforeAutospacing="0" w:after="0" w:afterAutospacing="0"/>
+        <w:rPr>
+          <w:rFonts w:ascii="Consolas" w:hAnsi="Consolas"/>
+          <w:color w:val="CCCCCC"/>
+        </w:rPr>
+      </w:pPr>
+      <w:r>
+        <w:rPr>
+          <w:rFonts w:ascii="Consolas" w:hAnsi="Consolas"/>
+          <w:color w:val="CC6C1D"/>
+        </w:rPr>
+        <w:t>package</w:t>
+      </w:r>
+      <w:r>
+        <w:rPr>
+          <w:rFonts w:ascii="Consolas" w:hAnsi="Consolas"/>
+          <w:color w:val="D9E8F7"/>
+        </w:rPr>
+        <w:t xml:space="preserve"> tarea1</w:t>
+      </w:r>
+      <w:r>
+        <w:rPr>
+          <w:rFonts w:ascii="Consolas" w:hAnsi="Consolas"/>
+          <w:color w:val="E6E6FA"/>
+        </w:rPr>
+        <w:t>;</w:t>
+      </w:r>
+    </w:p>
+    <w:p>
+      <w:pPr>
+        <w:pStyle w:val="NormalWeb"/>
+        <w:shd w:val="clear" w:color="auto" w:fill="1E1F22"/>
+        <w:spacing w:before="0" w:beforeAutospacing="0" w:after="0" w:afterAutospacing="0"/>
+        <w:rPr>
+          <w:rFonts w:ascii="Consolas" w:hAnsi="Consolas"/>
+          <w:color w:val="CCCCCC"/>
+        </w:rPr>
+      </w:pPr>
+    </w:p>
+    <w:p>
+      <w:pPr>
+        <w:pStyle w:val="NormalWeb"/>
+        <w:shd w:val="clear" w:color="auto" w:fill="1E1F22"/>
+        <w:spacing w:before="0" w:beforeAutospacing="0" w:after="0" w:afterAutospacing="0"/>
+        <w:rPr>
+          <w:rFonts w:ascii="Consolas" w:hAnsi="Consolas"/>
+          <w:color w:val="CCCCCC"/>
+        </w:rPr>
+      </w:pPr>
+      <w:r>
+        <w:rPr>
+          <w:rFonts w:ascii="Consolas" w:hAnsi="Consolas"/>
+          <w:color w:val="CC6C1D"/>
+        </w:rPr>
+        <w:t>public</w:t>
+      </w:r>
+      <w:r>
+        <w:rPr>
+          <w:rFonts w:ascii="Consolas" w:hAnsi="Consolas"/>
+          <w:color w:val="D9E8F7"/>
+        </w:rPr>
+        <w:t xml:space="preserve"> </w:t>
+      </w:r>
+      <w:r>
+        <w:rPr>
+          <w:rFonts w:ascii="Consolas" w:hAnsi="Consolas"/>
+          <w:color w:val="CC6C1D"/>
+        </w:rPr>
+        <w:t>class</w:t>
+      </w:r>
+      <w:r>
+        <w:rPr>
+          <w:rFonts w:ascii="Consolas" w:hAnsi="Consolas"/>
+          <w:color w:val="D9E8F7"/>
+        </w:rPr>
+        <w:t xml:space="preserve"> </w:t>
+      </w:r>
+      <w:r>
+        <w:rPr>
+          <w:rFonts w:ascii="Consolas" w:hAnsi="Consolas"/>
+          <w:color w:val="1290C3"/>
+        </w:rPr>
+        <w:t>ejercicio25</w:t>
+      </w:r>
+      <w:r>
+        <w:rPr>
+          <w:rFonts w:ascii="Consolas" w:hAnsi="Consolas"/>
+          <w:color w:val="D9E8F7"/>
+        </w:rPr>
+        <w:t xml:space="preserve"> </w:t>
+      </w:r>
+      <w:r>
+        <w:rPr>
+          <w:rFonts w:ascii="Consolas" w:hAnsi="Consolas"/>
+          <w:color w:val="F9FAF4"/>
+        </w:rPr>
+        <w:t>{</w:t>
+      </w:r>
+    </w:p>
+    <w:p>
+      <w:pPr>
+        <w:pStyle w:val="NormalWeb"/>
+        <w:shd w:val="clear" w:color="auto" w:fill="1E1F22"/>
+        <w:spacing w:before="0" w:beforeAutospacing="0" w:after="0" w:afterAutospacing="0"/>
+        <w:rPr>
+          <w:rFonts w:ascii="Consolas" w:hAnsi="Consolas"/>
+          <w:color w:val="CCCCCC"/>
+        </w:rPr>
+      </w:pPr>
+    </w:p>
+    <w:p>
+      <w:pPr>
+        <w:pStyle w:val="NormalWeb"/>
+        <w:shd w:val="clear" w:color="auto" w:fill="1E1F22"/>
+        <w:spacing w:before="0" w:beforeAutospacing="0" w:after="0" w:afterAutospacing="0"/>
+        <w:rPr>
+          <w:rFonts w:ascii="Consolas" w:hAnsi="Consolas"/>
+          <w:color w:val="CCCCCC"/>
+        </w:rPr>
+      </w:pPr>
+      <w:r>
+        <w:rPr>
+          <w:rFonts w:ascii="Consolas" w:hAnsi="Consolas"/>
+          <w:color w:val="D9E8F7"/>
+        </w:rPr>
+        <w:t xml:space="preserve">    </w:t>
+      </w:r>
+      <w:r>
+        <w:rPr>
+          <w:rFonts w:ascii="Consolas" w:hAnsi="Consolas"/>
+          <w:color w:val="CC6C1D"/>
+        </w:rPr>
+        <w:t>public</w:t>
+      </w:r>
+      <w:r>
+        <w:rPr>
+          <w:rFonts w:ascii="Consolas" w:hAnsi="Consolas"/>
+          <w:color w:val="D9E8F7"/>
+        </w:rPr>
+        <w:t xml:space="preserve"> </w:t>
+      </w:r>
+      <w:r>
+        <w:rPr>
+          <w:rFonts w:ascii="Consolas" w:hAnsi="Consolas"/>
+          <w:color w:val="CC6C1D"/>
+        </w:rPr>
+        <w:t>static</w:t>
+      </w:r>
+      <w:r>
+        <w:rPr>
+          <w:rFonts w:ascii="Consolas" w:hAnsi="Consolas"/>
+          <w:color w:val="D9E8F7"/>
+        </w:rPr>
+        <w:t xml:space="preserve"> </w:t>
+      </w:r>
+      <w:r>
+        <w:rPr>
+          <w:rFonts w:ascii="Consolas" w:hAnsi="Consolas"/>
+          <w:color w:val="CC6C1D"/>
+        </w:rPr>
+        <w:t>void</w:t>
+      </w:r>
+      <w:r>
+        <w:rPr>
+          <w:rFonts w:ascii="Consolas" w:hAnsi="Consolas"/>
+          <w:color w:val="D9E8F7"/>
+        </w:rPr>
+        <w:t xml:space="preserve"> </w:t>
+      </w:r>
+      <w:r>
+        <w:rPr>
+          <w:rFonts w:ascii="Consolas" w:hAnsi="Consolas"/>
+          <w:color w:val="1EB540"/>
+        </w:rPr>
+        <w:t>main</w:t>
+      </w:r>
+      <w:r>
+        <w:rPr>
+          <w:rFonts w:ascii="Consolas" w:hAnsi="Consolas"/>
+          <w:color w:val="F9FAF4"/>
+        </w:rPr>
+        <w:t>(</w:t>
+      </w:r>
+      <w:r>
+        <w:rPr>
+          <w:rFonts w:ascii="Consolas" w:hAnsi="Consolas"/>
+          <w:color w:val="1290C3"/>
+        </w:rPr>
+        <w:t>String</w:t>
+      </w:r>
+      <w:r>
+        <w:rPr>
+          <w:rFonts w:ascii="Consolas" w:hAnsi="Consolas"/>
+          <w:color w:val="F9FAF4"/>
+        </w:rPr>
+        <w:t>[]</w:t>
+      </w:r>
+      <w:r>
+        <w:rPr>
+          <w:rFonts w:ascii="Consolas" w:hAnsi="Consolas"/>
+          <w:color w:val="D9E8F7"/>
+        </w:rPr>
+        <w:t xml:space="preserve"> </w:t>
+      </w:r>
+      <w:r>
+        <w:rPr>
+          <w:rFonts w:ascii="Consolas" w:hAnsi="Consolas"/>
+          <w:color w:val="79ABFF"/>
+        </w:rPr>
+        <w:t>args</w:t>
+      </w:r>
+      <w:r>
+        <w:rPr>
+          <w:rFonts w:ascii="Consolas" w:hAnsi="Consolas"/>
+          <w:color w:val="F9FAF4"/>
+        </w:rPr>
+        <w:t>)</w:t>
+      </w:r>
+      <w:r>
+        <w:rPr>
+          <w:rFonts w:ascii="Consolas" w:hAnsi="Consolas"/>
+          <w:color w:val="D9E8F7"/>
+        </w:rPr>
+        <w:t xml:space="preserve"> </w:t>
+      </w:r>
+      <w:r>
+        <w:rPr>
+          <w:rFonts w:ascii="Consolas" w:hAnsi="Consolas"/>
+          <w:color w:val="F9FAF4"/>
+        </w:rPr>
+        <w:t>{</w:t>
+      </w:r>
+    </w:p>
+    <w:p>
+      <w:pPr>
+        <w:pStyle w:val="NormalWeb"/>
+        <w:shd w:val="clear" w:color="auto" w:fill="1E1F22"/>
+        <w:spacing w:before="0" w:beforeAutospacing="0" w:after="0" w:afterAutospacing="0"/>
+        <w:rPr>
+          <w:rFonts w:ascii="Consolas" w:hAnsi="Consolas"/>
+          <w:color w:val="CCCCCC"/>
+        </w:rPr>
+      </w:pPr>
+      <w:r>
+        <w:rPr>
+          <w:rFonts w:ascii="Consolas" w:hAnsi="Consolas"/>
+          <w:color w:val="D9E8F7"/>
+        </w:rPr>
+        <w:t xml:space="preserve">        </w:t>
+      </w:r>
+      <w:r>
+        <w:rPr>
+          <w:rFonts w:ascii="Consolas" w:hAnsi="Consolas"/>
+          <w:color w:val="CC6C1D"/>
+        </w:rPr>
+        <w:t>if</w:t>
+      </w:r>
+      <w:r>
+        <w:rPr>
+          <w:rFonts w:ascii="Consolas" w:hAnsi="Consolas"/>
+          <w:color w:val="D9E8F7"/>
+        </w:rPr>
+        <w:t xml:space="preserve"> </w:t>
+      </w:r>
+      <w:r>
+        <w:rPr>
+          <w:rFonts w:ascii="Consolas" w:hAnsi="Consolas"/>
+          <w:color w:val="F9FAF4"/>
+        </w:rPr>
+        <w:t>(</w:t>
+      </w:r>
+      <w:r>
+        <w:rPr>
+          <w:rFonts w:ascii="Consolas" w:hAnsi="Consolas"/>
+          <w:color w:val="79ABFF"/>
+        </w:rPr>
+        <w:t>args</w:t>
+      </w:r>
+      <w:r>
+        <w:rPr>
+          <w:rFonts w:ascii="Consolas" w:hAnsi="Consolas"/>
+          <w:color w:val="E6E6FA"/>
+        </w:rPr>
+        <w:t>.</w:t>
+      </w:r>
+      <w:r>
+        <w:rPr>
+          <w:rFonts w:ascii="Consolas" w:hAnsi="Consolas"/>
+          <w:color w:val="66E1F8"/>
+        </w:rPr>
+        <w:t>length</w:t>
+      </w:r>
+      <w:r>
+        <w:rPr>
+          <w:rFonts w:ascii="Consolas" w:hAnsi="Consolas"/>
+          <w:color w:val="D9E8F7"/>
+        </w:rPr>
+        <w:t xml:space="preserve"> </w:t>
+      </w:r>
+      <w:r>
+        <w:rPr>
+          <w:rFonts w:ascii="Consolas" w:hAnsi="Consolas"/>
+          <w:color w:val="E6E6FA"/>
+        </w:rPr>
+        <w:t>==</w:t>
+      </w:r>
+      <w:r>
+        <w:rPr>
+          <w:rFonts w:ascii="Consolas" w:hAnsi="Consolas"/>
+          <w:color w:val="D9E8F7"/>
+        </w:rPr>
+        <w:t xml:space="preserve"> </w:t>
+      </w:r>
+      <w:r>
+        <w:rPr>
+          <w:rFonts w:ascii="Consolas" w:hAnsi="Consolas"/>
+          <w:color w:val="6897BB"/>
+        </w:rPr>
+        <w:t>0</w:t>
+      </w:r>
+      <w:r>
+        <w:rPr>
+          <w:rFonts w:ascii="Consolas" w:hAnsi="Consolas"/>
+          <w:color w:val="F9FAF4"/>
+        </w:rPr>
+        <w:t>)</w:t>
+      </w:r>
+      <w:r>
+        <w:rPr>
+          <w:rFonts w:ascii="Consolas" w:hAnsi="Consolas"/>
+          <w:color w:val="D9E8F7"/>
+        </w:rPr>
+        <w:t xml:space="preserve"> </w:t>
+      </w:r>
+      <w:r>
+        <w:rPr>
+          <w:rFonts w:ascii="Consolas" w:hAnsi="Consolas"/>
+          <w:color w:val="F9FAF4"/>
+        </w:rPr>
+        <w:t>{</w:t>
+      </w:r>
+    </w:p>
+    <w:p>
+      <w:pPr>
+        <w:pStyle w:val="NormalWeb"/>
+        <w:shd w:val="clear" w:color="auto" w:fill="1E1F22"/>
+        <w:spacing w:before="0" w:beforeAutospacing="0" w:after="0" w:afterAutospacing="0"/>
+        <w:rPr>
+          <w:rFonts w:ascii="Consolas" w:hAnsi="Consolas"/>
+          <w:color w:val="CCCCCC"/>
+        </w:rPr>
+      </w:pPr>
+      <w:r>
+        <w:rPr>
+          <w:rFonts w:ascii="Consolas" w:hAnsi="Consolas"/>
+          <w:color w:val="D9E8F7"/>
+        </w:rPr>
+        <w:t xml:space="preserve">            </w:t>
+      </w:r>
+      <w:r>
+        <w:rPr>
+          <w:rFonts w:ascii="Consolas" w:hAnsi="Consolas"/>
+          <w:color w:val="1290C3"/>
+        </w:rPr>
+        <w:t>System</w:t>
+      </w:r>
+      <w:r>
+        <w:rPr>
+          <w:rFonts w:ascii="Consolas" w:hAnsi="Consolas"/>
+          <w:color w:val="E6E6FA"/>
+        </w:rPr>
+        <w:t>.</w:t>
+      </w:r>
+      <w:r>
+        <w:rPr>
+          <w:rFonts w:ascii="Consolas" w:hAnsi="Consolas"/>
+          <w:b/>
+          <w:bCs/>
+          <w:i/>
+          <w:iCs/>
+          <w:color w:val="8DDAF8"/>
+        </w:rPr>
+        <w:t>out</w:t>
+      </w:r>
+      <w:r>
+        <w:rPr>
+          <w:rFonts w:ascii="Consolas" w:hAnsi="Consolas"/>
+          <w:color w:val="E6E6FA"/>
+        </w:rPr>
+        <w:t>.</w:t>
+      </w:r>
+      <w:r>
+        <w:rPr>
+          <w:rFonts w:ascii="Consolas" w:hAnsi="Consolas"/>
+          <w:color w:val="A7EC21"/>
+        </w:rPr>
+        <w:t>println</w:t>
+      </w:r>
+      <w:r>
+        <w:rPr>
+          <w:rFonts w:ascii="Consolas" w:hAnsi="Consolas"/>
+          <w:color w:val="F9FAF4"/>
+        </w:rPr>
+        <w:t>(</w:t>
+      </w:r>
+      <w:r>
+        <w:rPr>
+          <w:rFonts w:ascii="Consolas" w:hAnsi="Consolas"/>
+          <w:color w:val="17C6A3"/>
+        </w:rPr>
+        <w:t>"Debes pasar al menos un número como parámetro."</w:t>
+      </w:r>
+      <w:r>
+        <w:rPr>
+          <w:rFonts w:ascii="Consolas" w:hAnsi="Consolas"/>
+          <w:color w:val="F9FAF4"/>
+        </w:rPr>
+        <w:t>)</w:t>
+      </w:r>
+      <w:r>
+        <w:rPr>
+          <w:rFonts w:ascii="Consolas" w:hAnsi="Consolas"/>
+          <w:color w:val="E6E6FA"/>
+        </w:rPr>
+        <w:t>;</w:t>
+      </w:r>
+    </w:p>
+    <w:p>
+      <w:pPr>
+        <w:pStyle w:val="NormalWeb"/>
+        <w:shd w:val="clear" w:color="auto" w:fill="1E1F22"/>
+        <w:spacing w:before="0" w:beforeAutospacing="0" w:after="0" w:afterAutospacing="0"/>
+        <w:rPr>
+          <w:rFonts w:ascii="Consolas" w:hAnsi="Consolas"/>
+          <w:color w:val="CCCCCC"/>
+        </w:rPr>
+      </w:pPr>
+      <w:r>
+        <w:rPr>
+          <w:rFonts w:ascii="Consolas" w:hAnsi="Consolas"/>
+          <w:color w:val="D9E8F7"/>
+        </w:rPr>
+        <w:t xml:space="preserve">            </w:t>
+      </w:r>
+      <w:r>
+        <w:rPr>
+          <w:rFonts w:ascii="Consolas" w:hAnsi="Consolas"/>
+          <w:color w:val="CC6C1D"/>
+        </w:rPr>
+        <w:t>return</w:t>
+      </w:r>
+      <w:r>
+        <w:rPr>
+          <w:rFonts w:ascii="Consolas" w:hAnsi="Consolas"/>
+          <w:color w:val="E6E6FA"/>
+        </w:rPr>
+        <w:t>;</w:t>
+      </w:r>
+    </w:p>
+    <w:p>
+      <w:pPr>
+        <w:pStyle w:val="NormalWeb"/>
+        <w:shd w:val="clear" w:color="auto" w:fill="1E1F22"/>
+        <w:spacing w:before="0" w:beforeAutospacing="0" w:after="0" w:afterAutospacing="0"/>
+        <w:rPr>
+          <w:rFonts w:ascii="Consolas" w:hAnsi="Consolas"/>
+          <w:color w:val="CCCCCC"/>
+        </w:rPr>
+      </w:pPr>
+      <w:r>
+        <w:rPr>
+          <w:rFonts w:ascii="Consolas" w:hAnsi="Consolas"/>
+          <w:color w:val="D9E8F7"/>
+        </w:rPr>
+        <w:t xml:space="preserve">        </w:t>
+      </w:r>
+      <w:r>
+        <w:rPr>
+          <w:rFonts w:ascii="Consolas" w:hAnsi="Consolas"/>
           <w:color w:val="F9FAF4"/>
         </w:rPr>
         <w:t>}</w:t>
       </w:r>
     </w:p>
+    <w:p>
+      <w:pPr>
+        <w:pStyle w:val="NormalWeb"/>
+        <w:shd w:val="clear" w:color="auto" w:fill="1E1F22"/>
+        <w:spacing w:before="0" w:beforeAutospacing="0" w:after="0" w:afterAutospacing="0"/>
+        <w:rPr>
+          <w:rFonts w:ascii="Consolas" w:hAnsi="Consolas"/>
+          <w:color w:val="CCCCCC"/>
+        </w:rPr>
+      </w:pPr>
+      <w:r>
+        <w:rPr>
+          <w:rFonts w:ascii="Consolas" w:hAnsi="Consolas"/>
+          <w:color w:val="D9E8F7"/>
+        </w:rPr>
+        <w:t xml:space="preserve">        </w:t>
+      </w:r>
+    </w:p>
+    <w:p>
+      <w:pPr>
+        <w:pStyle w:val="NormalWeb"/>
+        <w:shd w:val="clear" w:color="auto" w:fill="1E1F22"/>
+        <w:spacing w:before="0" w:beforeAutospacing="0" w:after="0" w:afterAutospacing="0"/>
+        <w:rPr>
+          <w:rFonts w:ascii="Consolas" w:hAnsi="Consolas"/>
+          <w:color w:val="CCCCCC"/>
+        </w:rPr>
+      </w:pPr>
+      <w:r>
+        <w:rPr>
+          <w:rFonts w:ascii="Consolas" w:hAnsi="Consolas"/>
+          <w:color w:val="D9E8F7"/>
+        </w:rPr>
+        <w:t xml:space="preserve">        </w:t>
+      </w:r>
+      <w:r>
+        <w:rPr>
+          <w:rFonts w:ascii="Consolas" w:hAnsi="Consolas"/>
+          <w:color w:val="CC6C1D"/>
+        </w:rPr>
+        <w:t>for</w:t>
+      </w:r>
+      <w:r>
+        <w:rPr>
+          <w:rFonts w:ascii="Consolas" w:hAnsi="Consolas"/>
+          <w:color w:val="D9E8F7"/>
+        </w:rPr>
+        <w:t xml:space="preserve"> </w:t>
+      </w:r>
+      <w:r>
+        <w:rPr>
+          <w:rFonts w:ascii="Consolas" w:hAnsi="Consolas"/>
+          <w:color w:val="F9FAF4"/>
+        </w:rPr>
+        <w:t>(</w:t>
+      </w:r>
+      <w:r>
+        <w:rPr>
+          <w:rFonts w:ascii="Consolas" w:hAnsi="Consolas"/>
+          <w:color w:val="CC6C1D"/>
+        </w:rPr>
+        <w:t>int</w:t>
+      </w:r>
+      <w:r>
+        <w:rPr>
+          <w:rFonts w:ascii="Consolas" w:hAnsi="Consolas"/>
+          <w:color w:val="D9E8F7"/>
+        </w:rPr>
+        <w:t xml:space="preserve"> </w:t>
+      </w:r>
+      <w:r>
+        <w:rPr>
+          <w:rFonts w:ascii="Consolas" w:hAnsi="Consolas"/>
+          <w:color w:val="F2F200"/>
+        </w:rPr>
+        <w:t>i</w:t>
+      </w:r>
+      <w:r>
+        <w:rPr>
+          <w:rFonts w:ascii="Consolas" w:hAnsi="Consolas"/>
+          <w:color w:val="D9E8F7"/>
+        </w:rPr>
+        <w:t xml:space="preserve"> </w:t>
+      </w:r>
+      <w:r>
+        <w:rPr>
+          <w:rFonts w:ascii="Consolas" w:hAnsi="Consolas"/>
+          <w:color w:val="E6E6FA"/>
+        </w:rPr>
+        <w:t>=</w:t>
+      </w:r>
+      <w:r>
+        <w:rPr>
+          <w:rFonts w:ascii="Consolas" w:hAnsi="Consolas"/>
+          <w:color w:val="D9E8F7"/>
+        </w:rPr>
+        <w:t xml:space="preserve"> </w:t>
+      </w:r>
+      <w:r>
+        <w:rPr>
+          <w:rFonts w:ascii="Consolas" w:hAnsi="Consolas"/>
+          <w:color w:val="6897BB"/>
+        </w:rPr>
+        <w:t>0</w:t>
+      </w:r>
+      <w:r>
+        <w:rPr>
+          <w:rFonts w:ascii="Consolas" w:hAnsi="Consolas"/>
+          <w:color w:val="E6E6FA"/>
+        </w:rPr>
+        <w:t>;</w:t>
+      </w:r>
+      <w:r>
+        <w:rPr>
+          <w:rFonts w:ascii="Consolas" w:hAnsi="Consolas"/>
+          <w:color w:val="D9E8F7"/>
+        </w:rPr>
+        <w:t xml:space="preserve"> </w:t>
+      </w:r>
+      <w:r>
+        <w:rPr>
+          <w:rFonts w:ascii="Consolas" w:hAnsi="Consolas"/>
+          <w:color w:val="F3EC79"/>
+        </w:rPr>
+        <w:t>i</w:t>
+      </w:r>
+      <w:r>
+        <w:rPr>
+          <w:rFonts w:ascii="Consolas" w:hAnsi="Consolas"/>
+          <w:color w:val="D9E8F7"/>
+        </w:rPr>
+        <w:t xml:space="preserve"> </w:t>
+      </w:r>
+      <w:r>
+        <w:rPr>
+          <w:rFonts w:ascii="Consolas" w:hAnsi="Consolas"/>
+          <w:color w:val="E6E6FA"/>
+        </w:rPr>
+        <w:t>&lt;</w:t>
+      </w:r>
+      <w:r>
+        <w:rPr>
+          <w:rFonts w:ascii="Consolas" w:hAnsi="Consolas"/>
+          <w:color w:val="D9E8F7"/>
+        </w:rPr>
+        <w:t xml:space="preserve"> </w:t>
+      </w:r>
+      <w:r>
+        <w:rPr>
+          <w:rFonts w:ascii="Consolas" w:hAnsi="Consolas"/>
+          <w:color w:val="79ABFF"/>
+        </w:rPr>
+        <w:t>args</w:t>
+      </w:r>
+      <w:r>
+        <w:rPr>
+          <w:rFonts w:ascii="Consolas" w:hAnsi="Consolas"/>
+          <w:color w:val="E6E6FA"/>
+        </w:rPr>
+        <w:t>.</w:t>
+      </w:r>
+      <w:r>
+        <w:rPr>
+          <w:rFonts w:ascii="Consolas" w:hAnsi="Consolas"/>
+          <w:color w:val="66E1F8"/>
+        </w:rPr>
+        <w:t>length</w:t>
+      </w:r>
+      <w:r>
+        <w:rPr>
+          <w:rFonts w:ascii="Consolas" w:hAnsi="Consolas"/>
+          <w:color w:val="E6E6FA"/>
+        </w:rPr>
+        <w:t>;</w:t>
+      </w:r>
+      <w:r>
+        <w:rPr>
+          <w:rFonts w:ascii="Consolas" w:hAnsi="Consolas"/>
+          <w:color w:val="D9E8F7"/>
+        </w:rPr>
+        <w:t xml:space="preserve"> </w:t>
+      </w:r>
+      <w:r>
+        <w:rPr>
+          <w:rFonts w:ascii="Consolas" w:hAnsi="Consolas"/>
+          <w:color w:val="F3EC79"/>
+        </w:rPr>
+        <w:t>i</w:t>
+      </w:r>
+      <w:r>
+        <w:rPr>
+          <w:rFonts w:ascii="Consolas" w:hAnsi="Consolas"/>
+          <w:color w:val="E6E6FA"/>
+        </w:rPr>
+        <w:t>++</w:t>
+      </w:r>
+      <w:r>
+        <w:rPr>
+          <w:rFonts w:ascii="Consolas" w:hAnsi="Consolas"/>
+          <w:color w:val="F9FAF4"/>
+        </w:rPr>
+        <w:t>)</w:t>
+      </w:r>
+      <w:r>
+        <w:rPr>
+          <w:rFonts w:ascii="Consolas" w:hAnsi="Consolas"/>
+          <w:color w:val="D9E8F7"/>
+        </w:rPr>
+        <w:t xml:space="preserve"> </w:t>
+      </w:r>
+      <w:r>
+        <w:rPr>
+          <w:rFonts w:ascii="Consolas" w:hAnsi="Consolas"/>
+          <w:color w:val="F9FAF4"/>
+        </w:rPr>
+        <w:t>{</w:t>
+      </w:r>
+    </w:p>
+    <w:p>
+      <w:pPr>
+        <w:pStyle w:val="NormalWeb"/>
+        <w:shd w:val="clear" w:color="auto" w:fill="1E1F22"/>
+        <w:spacing w:before="0" w:beforeAutospacing="0" w:after="0" w:afterAutospacing="0"/>
+        <w:rPr>
+          <w:rFonts w:ascii="Consolas" w:hAnsi="Consolas"/>
+          <w:color w:val="CCCCCC"/>
+        </w:rPr>
+      </w:pPr>
+      <w:r>
+        <w:rPr>
+          <w:rFonts w:ascii="Consolas" w:hAnsi="Consolas"/>
+          <w:color w:val="D9E8F7"/>
+        </w:rPr>
+        <w:t xml:space="preserve">            </w:t>
+      </w:r>
+      <w:r>
+        <w:rPr>
+          <w:rFonts w:ascii="Consolas" w:hAnsi="Consolas"/>
+          <w:color w:val="CC6C1D"/>
+        </w:rPr>
+        <w:t>try</w:t>
+      </w:r>
+      <w:r>
+        <w:rPr>
+          <w:rFonts w:ascii="Consolas" w:hAnsi="Consolas"/>
+          <w:color w:val="D9E8F7"/>
+        </w:rPr>
+        <w:t xml:space="preserve"> </w:t>
+      </w:r>
+      <w:r>
+        <w:rPr>
+          <w:rFonts w:ascii="Consolas" w:hAnsi="Consolas"/>
+          <w:color w:val="F9FAF4"/>
+        </w:rPr>
+        <w:t>{</w:t>
+      </w:r>
+    </w:p>
+    <w:p>
+      <w:pPr>
+        <w:pStyle w:val="NormalWeb"/>
+        <w:shd w:val="clear" w:color="auto" w:fill="1E1F22"/>
+        <w:spacing w:before="0" w:beforeAutospacing="0" w:after="0" w:afterAutospacing="0"/>
+        <w:rPr>
+          <w:rFonts w:ascii="Consolas" w:hAnsi="Consolas"/>
+          <w:color w:val="CCCCCC"/>
+        </w:rPr>
+      </w:pPr>
+      <w:r>
+        <w:rPr>
+          <w:rFonts w:ascii="Consolas" w:hAnsi="Consolas"/>
+          <w:color w:val="D9E8F7"/>
+        </w:rPr>
+        <w:t xml:space="preserve">                </w:t>
+      </w:r>
+      <w:r>
+        <w:rPr>
+          <w:rFonts w:ascii="Consolas" w:hAnsi="Consolas"/>
+          <w:color w:val="CC6C1D"/>
+        </w:rPr>
+        <w:t>int</w:t>
+      </w:r>
+      <w:r>
+        <w:rPr>
+          <w:rFonts w:ascii="Consolas" w:hAnsi="Consolas"/>
+          <w:color w:val="D9E8F7"/>
+        </w:rPr>
+        <w:t xml:space="preserve"> </w:t>
+      </w:r>
+      <w:r>
+        <w:rPr>
+          <w:rFonts w:ascii="Consolas" w:hAnsi="Consolas"/>
+          <w:color w:val="F2F200"/>
+        </w:rPr>
+        <w:t>parametro</w:t>
+      </w:r>
+      <w:r>
+        <w:rPr>
+          <w:rFonts w:ascii="Consolas" w:hAnsi="Consolas"/>
+          <w:color w:val="D9E8F7"/>
+        </w:rPr>
+        <w:t xml:space="preserve"> </w:t>
+      </w:r>
+      <w:r>
+        <w:rPr>
+          <w:rFonts w:ascii="Consolas" w:hAnsi="Consolas"/>
+          <w:color w:val="E6E6FA"/>
+        </w:rPr>
+        <w:t>=</w:t>
+      </w:r>
+      <w:r>
+        <w:rPr>
+          <w:rFonts w:ascii="Consolas" w:hAnsi="Consolas"/>
+          <w:color w:val="D9E8F7"/>
+        </w:rPr>
+        <w:t xml:space="preserve"> </w:t>
+      </w:r>
+      <w:r>
+        <w:rPr>
+          <w:rFonts w:ascii="Consolas" w:hAnsi="Consolas"/>
+          <w:color w:val="1290C3"/>
+        </w:rPr>
+        <w:t>Integer</w:t>
+      </w:r>
+      <w:r>
+        <w:rPr>
+          <w:rFonts w:ascii="Consolas" w:hAnsi="Consolas"/>
+          <w:color w:val="E6E6FA"/>
+        </w:rPr>
+        <w:t>.</w:t>
+      </w:r>
+      <w:r>
+        <w:rPr>
+          <w:rFonts w:ascii="Consolas" w:hAnsi="Consolas"/>
+          <w:i/>
+          <w:iCs/>
+          <w:color w:val="96EC3F"/>
+        </w:rPr>
+        <w:t>parseInt</w:t>
+      </w:r>
+      <w:r>
+        <w:rPr>
+          <w:rFonts w:ascii="Consolas" w:hAnsi="Consolas"/>
+          <w:color w:val="F9FAF4"/>
+        </w:rPr>
+        <w:t>(</w:t>
+      </w:r>
+      <w:r>
+        <w:rPr>
+          <w:rFonts w:ascii="Consolas" w:hAnsi="Consolas"/>
+          <w:color w:val="79ABFF"/>
+        </w:rPr>
+        <w:t>args</w:t>
+      </w:r>
+      <w:r>
+        <w:rPr>
+          <w:rFonts w:ascii="Consolas" w:hAnsi="Consolas"/>
+          <w:color w:val="F9FAF4"/>
+        </w:rPr>
+        <w:t>[</w:t>
+      </w:r>
+      <w:r>
+        <w:rPr>
+          <w:rFonts w:ascii="Consolas" w:hAnsi="Consolas"/>
+          <w:color w:val="F3EC79"/>
+        </w:rPr>
+        <w:t>i</w:t>
+      </w:r>
+      <w:r>
+        <w:rPr>
+          <w:rFonts w:ascii="Consolas" w:hAnsi="Consolas"/>
+          <w:color w:val="F9FAF4"/>
+        </w:rPr>
+        <w:t>])</w:t>
+      </w:r>
+      <w:r>
+        <w:rPr>
+          <w:rFonts w:ascii="Consolas" w:hAnsi="Consolas"/>
+          <w:color w:val="E6E6FA"/>
+        </w:rPr>
+        <w:t>;</w:t>
+      </w:r>
+    </w:p>
+    <w:p>
+      <w:pPr>
+        <w:pStyle w:val="NormalWeb"/>
+        <w:shd w:val="clear" w:color="auto" w:fill="1E1F22"/>
+        <w:spacing w:before="0" w:beforeAutospacing="0" w:after="0" w:afterAutospacing="0"/>
+        <w:rPr>
+          <w:rFonts w:ascii="Consolas" w:hAnsi="Consolas"/>
+          <w:color w:val="CCCCCC"/>
+        </w:rPr>
+      </w:pPr>
+      <w:r>
+        <w:rPr>
+          <w:rFonts w:ascii="Consolas" w:hAnsi="Consolas"/>
+          <w:color w:val="D9E8F7"/>
+        </w:rPr>
+        <w:t xml:space="preserve">                </w:t>
+      </w:r>
+      <w:r>
+        <w:rPr>
+          <w:rFonts w:ascii="Consolas" w:hAnsi="Consolas"/>
+          <w:color w:val="CC6C1D"/>
+        </w:rPr>
+        <w:t>int</w:t>
+      </w:r>
+      <w:r>
+        <w:rPr>
+          <w:rFonts w:ascii="Consolas" w:hAnsi="Consolas"/>
+          <w:color w:val="D9E8F7"/>
+        </w:rPr>
+        <w:t xml:space="preserve"> </w:t>
+      </w:r>
+      <w:r>
+        <w:rPr>
+          <w:rFonts w:ascii="Consolas" w:hAnsi="Consolas"/>
+          <w:color w:val="F2F200"/>
+        </w:rPr>
+        <w:t>numAle</w:t>
+      </w:r>
+      <w:r>
+        <w:rPr>
+          <w:rFonts w:ascii="Consolas" w:hAnsi="Consolas"/>
+          <w:color w:val="D9E8F7"/>
+        </w:rPr>
+        <w:t xml:space="preserve"> </w:t>
+      </w:r>
+      <w:r>
+        <w:rPr>
+          <w:rFonts w:ascii="Consolas" w:hAnsi="Consolas"/>
+          <w:color w:val="E6E6FA"/>
+        </w:rPr>
+        <w:t>=</w:t>
+      </w:r>
+      <w:r>
+        <w:rPr>
+          <w:rFonts w:ascii="Consolas" w:hAnsi="Consolas"/>
+          <w:color w:val="D9E8F7"/>
+        </w:rPr>
+        <w:t xml:space="preserve"> </w:t>
+      </w:r>
+      <w:r>
+        <w:rPr>
+          <w:rFonts w:ascii="Consolas" w:hAnsi="Consolas"/>
+          <w:color w:val="F9FAF4"/>
+        </w:rPr>
+        <w:t>(</w:t>
+      </w:r>
+      <w:r>
+        <w:rPr>
+          <w:rFonts w:ascii="Consolas" w:hAnsi="Consolas"/>
+          <w:color w:val="CC6C1D"/>
+        </w:rPr>
+        <w:t>int</w:t>
+      </w:r>
+      <w:r>
+        <w:rPr>
+          <w:rFonts w:ascii="Consolas" w:hAnsi="Consolas"/>
+          <w:color w:val="F9FAF4"/>
+        </w:rPr>
+        <w:t>)</w:t>
+      </w:r>
+      <w:r>
+        <w:rPr>
+          <w:rFonts w:ascii="Consolas" w:hAnsi="Consolas"/>
+          <w:color w:val="D9E8F7"/>
+        </w:rPr>
+        <w:t xml:space="preserve"> </w:t>
+      </w:r>
+      <w:r>
+        <w:rPr>
+          <w:rFonts w:ascii="Consolas" w:hAnsi="Consolas"/>
+          <w:color w:val="F9FAF4"/>
+        </w:rPr>
+        <w:t>(</w:t>
+      </w:r>
+      <w:r>
+        <w:rPr>
+          <w:rFonts w:ascii="Consolas" w:hAnsi="Consolas"/>
+          <w:color w:val="1290C3"/>
+        </w:rPr>
+        <w:t>Math</w:t>
+      </w:r>
+      <w:r>
+        <w:rPr>
+          <w:rFonts w:ascii="Consolas" w:hAnsi="Consolas"/>
+          <w:color w:val="E6E6FA"/>
+        </w:rPr>
+        <w:t>.</w:t>
+      </w:r>
+      <w:r>
+        <w:rPr>
+          <w:rFonts w:ascii="Consolas" w:hAnsi="Consolas"/>
+          <w:i/>
+          <w:iCs/>
+          <w:color w:val="96EC3F"/>
+        </w:rPr>
+        <w:t>random</w:t>
+      </w:r>
+      <w:r>
+        <w:rPr>
+          <w:rFonts w:ascii="Consolas" w:hAnsi="Consolas"/>
+          <w:color w:val="F9FAF4"/>
+        </w:rPr>
+        <w:t>()</w:t>
+      </w:r>
+      <w:r>
+        <w:rPr>
+          <w:rFonts w:ascii="Consolas" w:hAnsi="Consolas"/>
+          <w:color w:val="D9E8F7"/>
+        </w:rPr>
+        <w:t xml:space="preserve"> </w:t>
+      </w:r>
+      <w:r>
+        <w:rPr>
+          <w:rFonts w:ascii="Consolas" w:hAnsi="Consolas"/>
+          <w:color w:val="E6E6FA"/>
+        </w:rPr>
+        <w:t>*</w:t>
+      </w:r>
+      <w:r>
+        <w:rPr>
+          <w:rFonts w:ascii="Consolas" w:hAnsi="Consolas"/>
+          <w:color w:val="D9E8F7"/>
+        </w:rPr>
+        <w:t xml:space="preserve"> </w:t>
+      </w:r>
+      <w:r>
+        <w:rPr>
+          <w:rFonts w:ascii="Consolas" w:hAnsi="Consolas"/>
+          <w:color w:val="6897BB"/>
+        </w:rPr>
+        <w:t>10</w:t>
+      </w:r>
+      <w:r>
+        <w:rPr>
+          <w:rFonts w:ascii="Consolas" w:hAnsi="Consolas"/>
+          <w:color w:val="F9FAF4"/>
+        </w:rPr>
+        <w:t>)</w:t>
+      </w:r>
+      <w:r>
+        <w:rPr>
+          <w:rFonts w:ascii="Consolas" w:hAnsi="Consolas"/>
+          <w:color w:val="E6E6FA"/>
+        </w:rPr>
+        <w:t>;</w:t>
+      </w:r>
+      <w:r>
+        <w:rPr>
+          <w:rFonts w:ascii="Consolas" w:hAnsi="Consolas"/>
+          <w:color w:val="D9E8F7"/>
+        </w:rPr>
+        <w:t xml:space="preserve"> </w:t>
+      </w:r>
+      <w:r>
+        <w:rPr>
+          <w:rFonts w:ascii="Consolas" w:hAnsi="Consolas"/>
+          <w:color w:val="808080"/>
+        </w:rPr>
+        <w:t xml:space="preserve">// </w:t>
+      </w:r>
+      <w:r>
+        <w:rPr>
+          <w:rFonts w:ascii="Consolas" w:hAnsi="Consolas"/>
+          <w:color w:val="808080"/>
+          <w:u w:val="single"/>
+        </w:rPr>
+        <w:t>Número</w:t>
+      </w:r>
+      <w:r>
+        <w:rPr>
+          <w:rFonts w:ascii="Consolas" w:hAnsi="Consolas"/>
+          <w:color w:val="808080"/>
+        </w:rPr>
+        <w:t xml:space="preserve"> </w:t>
+      </w:r>
+      <w:r>
+        <w:rPr>
+          <w:rFonts w:ascii="Consolas" w:hAnsi="Consolas"/>
+          <w:color w:val="808080"/>
+          <w:u w:val="single"/>
+        </w:rPr>
+        <w:t>aleatorio</w:t>
+      </w:r>
+      <w:r>
+        <w:rPr>
+          <w:rFonts w:ascii="Consolas" w:hAnsi="Consolas"/>
+          <w:color w:val="808080"/>
+        </w:rPr>
+        <w:t xml:space="preserve"> </w:t>
+      </w:r>
+      <w:r>
+        <w:rPr>
+          <w:rFonts w:ascii="Consolas" w:hAnsi="Consolas"/>
+          <w:color w:val="808080"/>
+          <w:u w:val="single"/>
+        </w:rPr>
+        <w:t>entre</w:t>
+      </w:r>
+      <w:r>
+        <w:rPr>
+          <w:rFonts w:ascii="Consolas" w:hAnsi="Consolas"/>
+          <w:color w:val="808080"/>
+        </w:rPr>
+        <w:t xml:space="preserve"> 0 y 9</w:t>
+      </w:r>
+    </w:p>
+    <w:p>
+      <w:pPr>
+        <w:pStyle w:val="NormalWeb"/>
+        <w:shd w:val="clear" w:color="auto" w:fill="1E1F22"/>
+        <w:spacing w:before="0" w:beforeAutospacing="0" w:after="0" w:afterAutospacing="0"/>
+        <w:rPr>
+          <w:rFonts w:ascii="Consolas" w:hAnsi="Consolas"/>
+          <w:color w:val="CCCCCC"/>
+        </w:rPr>
+      </w:pPr>
+      <w:r>
+        <w:rPr>
+          <w:rFonts w:ascii="Consolas" w:hAnsi="Consolas"/>
+          <w:color w:val="D9E8F7"/>
+        </w:rPr>
+        <w:t xml:space="preserve">                </w:t>
+      </w:r>
+      <w:r>
+        <w:rPr>
+          <w:rFonts w:ascii="Consolas" w:hAnsi="Consolas"/>
+          <w:color w:val="CC6C1D"/>
+        </w:rPr>
+        <w:t>if</w:t>
+      </w:r>
+      <w:r>
+        <w:rPr>
+          <w:rFonts w:ascii="Consolas" w:hAnsi="Consolas"/>
+          <w:color w:val="D9E8F7"/>
+        </w:rPr>
+        <w:t xml:space="preserve"> </w:t>
+      </w:r>
+      <w:r>
+        <w:rPr>
+          <w:rFonts w:ascii="Consolas" w:hAnsi="Consolas"/>
+          <w:color w:val="F9FAF4"/>
+        </w:rPr>
+        <w:t>(</w:t>
+      </w:r>
+      <w:r>
+        <w:rPr>
+          <w:rFonts w:ascii="Consolas" w:hAnsi="Consolas"/>
+          <w:color w:val="F3EC79"/>
+        </w:rPr>
+        <w:t>parametro</w:t>
+      </w:r>
+      <w:r>
+        <w:rPr>
+          <w:rFonts w:ascii="Consolas" w:hAnsi="Consolas"/>
+          <w:color w:val="D9E8F7"/>
+        </w:rPr>
+        <w:t xml:space="preserve"> </w:t>
+      </w:r>
+      <w:r>
+        <w:rPr>
+          <w:rFonts w:ascii="Consolas" w:hAnsi="Consolas"/>
+          <w:color w:val="E6E6FA"/>
+        </w:rPr>
+        <w:t>==</w:t>
+      </w:r>
+      <w:r>
+        <w:rPr>
+          <w:rFonts w:ascii="Consolas" w:hAnsi="Consolas"/>
+          <w:color w:val="D9E8F7"/>
+        </w:rPr>
+        <w:t xml:space="preserve"> </w:t>
+      </w:r>
+      <w:r>
+        <w:rPr>
+          <w:rFonts w:ascii="Consolas" w:hAnsi="Consolas"/>
+          <w:color w:val="F3EC79"/>
+        </w:rPr>
+        <w:t>numAle</w:t>
+      </w:r>
+      <w:r>
+        <w:rPr>
+          <w:rFonts w:ascii="Consolas" w:hAnsi="Consolas"/>
+          <w:color w:val="F9FAF4"/>
+        </w:rPr>
+        <w:t>)</w:t>
+      </w:r>
+      <w:r>
+        <w:rPr>
+          <w:rFonts w:ascii="Consolas" w:hAnsi="Consolas"/>
+          <w:color w:val="D9E8F7"/>
+        </w:rPr>
+        <w:t xml:space="preserve"> </w:t>
+      </w:r>
+      <w:r>
+        <w:rPr>
+          <w:rFonts w:ascii="Consolas" w:hAnsi="Consolas"/>
+          <w:color w:val="F9FAF4"/>
+        </w:rPr>
+        <w:t>{</w:t>
+      </w:r>
+    </w:p>
+    <w:p>
+      <w:pPr>
+        <w:pStyle w:val="NormalWeb"/>
+        <w:shd w:val="clear" w:color="auto" w:fill="1E1F22"/>
+        <w:spacing w:before="0" w:beforeAutospacing="0" w:after="0" w:afterAutospacing="0"/>
+        <w:rPr>
+          <w:rFonts w:ascii="Consolas" w:hAnsi="Consolas"/>
+          <w:color w:val="CCCCCC"/>
+        </w:rPr>
+      </w:pPr>
+      <w:r>
+        <w:rPr>
+          <w:rFonts w:ascii="Consolas" w:hAnsi="Consolas"/>
+          <w:color w:val="D9E8F7"/>
+        </w:rPr>
+        <w:t xml:space="preserve">                    </w:t>
+      </w:r>
+      <w:r>
+        <w:rPr>
+          <w:rFonts w:ascii="Consolas" w:hAnsi="Consolas"/>
+          <w:color w:val="1290C3"/>
+        </w:rPr>
+        <w:t>System</w:t>
+      </w:r>
+      <w:r>
+        <w:rPr>
+          <w:rFonts w:ascii="Consolas" w:hAnsi="Consolas"/>
+          <w:color w:val="E6E6FA"/>
+        </w:rPr>
+        <w:t>.</w:t>
+      </w:r>
+      <w:r>
+        <w:rPr>
+          <w:rFonts w:ascii="Consolas" w:hAnsi="Consolas"/>
+          <w:b/>
+          <w:bCs/>
+          <w:i/>
+          <w:iCs/>
+          <w:color w:val="8DDAF8"/>
+        </w:rPr>
+        <w:t>out</w:t>
+      </w:r>
+      <w:r>
+        <w:rPr>
+          <w:rFonts w:ascii="Consolas" w:hAnsi="Consolas"/>
+          <w:color w:val="E6E6FA"/>
+        </w:rPr>
+        <w:t>.</w:t>
+      </w:r>
+      <w:r>
+        <w:rPr>
+          <w:rFonts w:ascii="Consolas" w:hAnsi="Consolas"/>
+          <w:color w:val="A7EC21"/>
+        </w:rPr>
+        <w:t>println</w:t>
+      </w:r>
+      <w:r>
+        <w:rPr>
+          <w:rFonts w:ascii="Consolas" w:hAnsi="Consolas"/>
+          <w:color w:val="F9FAF4"/>
+        </w:rPr>
+        <w:t>(</w:t>
+      </w:r>
+      <w:r>
+        <w:rPr>
+          <w:rFonts w:ascii="Consolas" w:hAnsi="Consolas"/>
+          <w:color w:val="17C6A3"/>
+        </w:rPr>
+        <w:t>"Intento "</w:t>
+      </w:r>
+      <w:r>
+        <w:rPr>
+          <w:rFonts w:ascii="Consolas" w:hAnsi="Consolas"/>
+          <w:color w:val="D9E8F7"/>
+        </w:rPr>
+        <w:t xml:space="preserve"> </w:t>
+      </w:r>
+      <w:r>
+        <w:rPr>
+          <w:rFonts w:ascii="Consolas" w:hAnsi="Consolas"/>
+          <w:color w:val="E6E6FA"/>
+        </w:rPr>
+        <w:t>+</w:t>
+      </w:r>
+      <w:r>
+        <w:rPr>
+          <w:rFonts w:ascii="Consolas" w:hAnsi="Consolas"/>
+          <w:color w:val="D9E8F7"/>
+        </w:rPr>
+        <w:t xml:space="preserve"> </w:t>
+      </w:r>
+      <w:r>
+        <w:rPr>
+          <w:rFonts w:ascii="Consolas" w:hAnsi="Consolas"/>
+          <w:color w:val="F9FAF4"/>
+        </w:rPr>
+        <w:t>(</w:t>
+      </w:r>
+      <w:r>
+        <w:rPr>
+          <w:rFonts w:ascii="Consolas" w:hAnsi="Consolas"/>
+          <w:color w:val="F3EC79"/>
+        </w:rPr>
+        <w:t>i</w:t>
+      </w:r>
+      <w:r>
+        <w:rPr>
+          <w:rFonts w:ascii="Consolas" w:hAnsi="Consolas"/>
+          <w:color w:val="E6E6FA"/>
+        </w:rPr>
+        <w:t>+</w:t>
+      </w:r>
+      <w:r>
+        <w:rPr>
+          <w:rFonts w:ascii="Consolas" w:hAnsi="Consolas"/>
+          <w:color w:val="6897BB"/>
+        </w:rPr>
+        <w:t>1</w:t>
+      </w:r>
+      <w:r>
+        <w:rPr>
+          <w:rFonts w:ascii="Consolas" w:hAnsi="Consolas"/>
+          <w:color w:val="F9FAF4"/>
+        </w:rPr>
+        <w:t>)</w:t>
+      </w:r>
+      <w:r>
+        <w:rPr>
+          <w:rFonts w:ascii="Consolas" w:hAnsi="Consolas"/>
+          <w:color w:val="D9E8F7"/>
+        </w:rPr>
+        <w:t xml:space="preserve"> </w:t>
+      </w:r>
+      <w:r>
+        <w:rPr>
+          <w:rFonts w:ascii="Consolas" w:hAnsi="Consolas"/>
+          <w:color w:val="E6E6FA"/>
+        </w:rPr>
+        <w:t>+</w:t>
+      </w:r>
+      <w:r>
+        <w:rPr>
+          <w:rFonts w:ascii="Consolas" w:hAnsi="Consolas"/>
+          <w:color w:val="D9E8F7"/>
+        </w:rPr>
+        <w:t xml:space="preserve"> </w:t>
+      </w:r>
+      <w:r>
+        <w:rPr>
+          <w:rFonts w:ascii="Consolas" w:hAnsi="Consolas"/>
+          <w:color w:val="17C6A3"/>
+        </w:rPr>
+        <w:t>": Enhorabuena, has ganado (tu número: "</w:t>
+      </w:r>
+      <w:r>
+        <w:rPr>
+          <w:rFonts w:ascii="Consolas" w:hAnsi="Consolas"/>
+          <w:color w:val="D9E8F7"/>
+        </w:rPr>
+        <w:t xml:space="preserve"> </w:t>
+      </w:r>
+      <w:r>
+        <w:rPr>
+          <w:rFonts w:ascii="Consolas" w:hAnsi="Consolas"/>
+          <w:color w:val="E6E6FA"/>
+        </w:rPr>
+        <w:t>+</w:t>
+      </w:r>
+      <w:r>
+        <w:rPr>
+          <w:rFonts w:ascii="Consolas" w:hAnsi="Consolas"/>
+          <w:color w:val="D9E8F7"/>
+        </w:rPr>
+        <w:t xml:space="preserve"> </w:t>
+      </w:r>
+      <w:r>
+        <w:rPr>
+          <w:rFonts w:ascii="Consolas" w:hAnsi="Consolas"/>
+          <w:color w:val="F3EC79"/>
+        </w:rPr>
+        <w:t>parametro</w:t>
+      </w:r>
+      <w:r>
+        <w:rPr>
+          <w:rFonts w:ascii="Consolas" w:hAnsi="Consolas"/>
+          <w:color w:val="D9E8F7"/>
+        </w:rPr>
+        <w:t xml:space="preserve"> </w:t>
+      </w:r>
+      <w:r>
+        <w:rPr>
+          <w:rFonts w:ascii="Consolas" w:hAnsi="Consolas"/>
+          <w:color w:val="E6E6FA"/>
+        </w:rPr>
+        <w:t>+</w:t>
+      </w:r>
+      <w:r>
+        <w:rPr>
+          <w:rFonts w:ascii="Consolas" w:hAnsi="Consolas"/>
+          <w:color w:val="D9E8F7"/>
+        </w:rPr>
+        <w:t xml:space="preserve"> </w:t>
+      </w:r>
+      <w:r>
+        <w:rPr>
+          <w:rFonts w:ascii="Consolas" w:hAnsi="Consolas"/>
+          <w:color w:val="17C6A3"/>
+        </w:rPr>
+        <w:t>", número aleatorio: "</w:t>
+      </w:r>
+      <w:r>
+        <w:rPr>
+          <w:rFonts w:ascii="Consolas" w:hAnsi="Consolas"/>
+          <w:color w:val="D9E8F7"/>
+        </w:rPr>
+        <w:t xml:space="preserve"> </w:t>
+      </w:r>
+      <w:r>
+        <w:rPr>
+          <w:rFonts w:ascii="Consolas" w:hAnsi="Consolas"/>
+          <w:color w:val="E6E6FA"/>
+        </w:rPr>
+        <w:t>+</w:t>
+      </w:r>
+      <w:r>
+        <w:rPr>
+          <w:rFonts w:ascii="Consolas" w:hAnsi="Consolas"/>
+          <w:color w:val="D9E8F7"/>
+        </w:rPr>
+        <w:t xml:space="preserve"> </w:t>
+      </w:r>
+      <w:r>
+        <w:rPr>
+          <w:rFonts w:ascii="Consolas" w:hAnsi="Consolas"/>
+          <w:color w:val="F3EC79"/>
+        </w:rPr>
+        <w:t>numAle</w:t>
+      </w:r>
+      <w:r>
+        <w:rPr>
+          <w:rFonts w:ascii="Consolas" w:hAnsi="Consolas"/>
+          <w:color w:val="D9E8F7"/>
+        </w:rPr>
+        <w:t xml:space="preserve"> </w:t>
+      </w:r>
+      <w:r>
+        <w:rPr>
+          <w:rFonts w:ascii="Consolas" w:hAnsi="Consolas"/>
+          <w:color w:val="E6E6FA"/>
+        </w:rPr>
+        <w:t>+</w:t>
+      </w:r>
+      <w:r>
+        <w:rPr>
+          <w:rFonts w:ascii="Consolas" w:hAnsi="Consolas"/>
+          <w:color w:val="D9E8F7"/>
+        </w:rPr>
+        <w:t xml:space="preserve"> </w:t>
+      </w:r>
+      <w:r>
+        <w:rPr>
+          <w:rFonts w:ascii="Consolas" w:hAnsi="Consolas"/>
+          <w:color w:val="17C6A3"/>
+        </w:rPr>
+        <w:t>")"</w:t>
+      </w:r>
+      <w:r>
+        <w:rPr>
+          <w:rFonts w:ascii="Consolas" w:hAnsi="Consolas"/>
+          <w:color w:val="F9FAF4"/>
+        </w:rPr>
+        <w:t>)</w:t>
+      </w:r>
+      <w:r>
+        <w:rPr>
+          <w:rFonts w:ascii="Consolas" w:hAnsi="Consolas"/>
+          <w:color w:val="E6E6FA"/>
+        </w:rPr>
+        <w:t>;</w:t>
+      </w:r>
+    </w:p>
+    <w:p>
+      <w:pPr>
+        <w:pStyle w:val="NormalWeb"/>
+        <w:shd w:val="clear" w:color="auto" w:fill="1E1F22"/>
+        <w:spacing w:before="0" w:beforeAutospacing="0" w:after="0" w:afterAutospacing="0"/>
+        <w:rPr>
+          <w:rFonts w:ascii="Consolas" w:hAnsi="Consolas"/>
+          <w:color w:val="CCCCCC"/>
+        </w:rPr>
+      </w:pPr>
+      <w:r>
+        <w:rPr>
+          <w:rFonts w:ascii="Consolas" w:hAnsi="Consolas"/>
+          <w:color w:val="D9E8F7"/>
+        </w:rPr>
+        <w:t xml:space="preserve">                </w:t>
+      </w:r>
+      <w:r>
+        <w:rPr>
+          <w:rFonts w:ascii="Consolas" w:hAnsi="Consolas"/>
+          <w:color w:val="F9FAF4"/>
+        </w:rPr>
+        <w:t>}</w:t>
+      </w:r>
+      <w:r>
+        <w:rPr>
+          <w:rFonts w:ascii="Consolas" w:hAnsi="Consolas"/>
+          <w:color w:val="D9E8F7"/>
+        </w:rPr>
+        <w:t xml:space="preserve"> </w:t>
+      </w:r>
+      <w:r>
+        <w:rPr>
+          <w:rFonts w:ascii="Consolas" w:hAnsi="Consolas"/>
+          <w:color w:val="CC6C1D"/>
+        </w:rPr>
+        <w:t>else</w:t>
+      </w:r>
+      <w:r>
+        <w:rPr>
+          <w:rFonts w:ascii="Consolas" w:hAnsi="Consolas"/>
+          <w:color w:val="D9E8F7"/>
+        </w:rPr>
+        <w:t xml:space="preserve"> </w:t>
+      </w:r>
+      <w:r>
+        <w:rPr>
+          <w:rFonts w:ascii="Consolas" w:hAnsi="Consolas"/>
+          <w:color w:val="F9FAF4"/>
+        </w:rPr>
+        <w:t>{</w:t>
+      </w:r>
+    </w:p>
+    <w:p>
+      <w:pPr>
+        <w:pStyle w:val="NormalWeb"/>
+        <w:shd w:val="clear" w:color="auto" w:fill="1E1F22"/>
+        <w:spacing w:before="0" w:beforeAutospacing="0" w:after="0" w:afterAutospacing="0"/>
+        <w:rPr>
+          <w:rFonts w:ascii="Consolas" w:hAnsi="Consolas"/>
+          <w:color w:val="CCCCCC"/>
+        </w:rPr>
+      </w:pPr>
+      <w:r>
+        <w:rPr>
+          <w:rFonts w:ascii="Consolas" w:hAnsi="Consolas"/>
+          <w:color w:val="D9E8F7"/>
+        </w:rPr>
+        <w:t xml:space="preserve">                    </w:t>
+      </w:r>
+      <w:r>
+        <w:rPr>
+          <w:rFonts w:ascii="Consolas" w:hAnsi="Consolas"/>
+          <w:color w:val="1290C3"/>
+        </w:rPr>
+        <w:t>System</w:t>
+      </w:r>
+      <w:r>
+        <w:rPr>
+          <w:rFonts w:ascii="Consolas" w:hAnsi="Consolas"/>
+          <w:color w:val="E6E6FA"/>
+        </w:rPr>
+        <w:t>.</w:t>
+      </w:r>
+      <w:r>
+        <w:rPr>
+          <w:rFonts w:ascii="Consolas" w:hAnsi="Consolas"/>
+          <w:b/>
+          <w:bCs/>
+          <w:i/>
+          <w:iCs/>
+          <w:color w:val="8DDAF8"/>
+        </w:rPr>
+        <w:t>out</w:t>
+      </w:r>
+      <w:r>
+        <w:rPr>
+          <w:rFonts w:ascii="Consolas" w:hAnsi="Consolas"/>
+          <w:color w:val="E6E6FA"/>
+        </w:rPr>
+        <w:t>.</w:t>
+      </w:r>
+      <w:r>
+        <w:rPr>
+          <w:rFonts w:ascii="Consolas" w:hAnsi="Consolas"/>
+          <w:color w:val="A7EC21"/>
+        </w:rPr>
+        <w:t>println</w:t>
+      </w:r>
+      <w:r>
+        <w:rPr>
+          <w:rFonts w:ascii="Consolas" w:hAnsi="Consolas"/>
+          <w:color w:val="F9FAF4"/>
+        </w:rPr>
+        <w:t>(</w:t>
+      </w:r>
+      <w:r>
+        <w:rPr>
+          <w:rFonts w:ascii="Consolas" w:hAnsi="Consolas"/>
+          <w:color w:val="17C6A3"/>
+        </w:rPr>
+        <w:t>"Intento "</w:t>
+      </w:r>
+      <w:r>
+        <w:rPr>
+          <w:rFonts w:ascii="Consolas" w:hAnsi="Consolas"/>
+          <w:color w:val="D9E8F7"/>
+        </w:rPr>
+        <w:t xml:space="preserve"> </w:t>
+      </w:r>
+      <w:r>
+        <w:rPr>
+          <w:rFonts w:ascii="Consolas" w:hAnsi="Consolas"/>
+          <w:color w:val="E6E6FA"/>
+        </w:rPr>
+        <w:t>+</w:t>
+      </w:r>
+      <w:r>
+        <w:rPr>
+          <w:rFonts w:ascii="Consolas" w:hAnsi="Consolas"/>
+          <w:color w:val="D9E8F7"/>
+        </w:rPr>
+        <w:t xml:space="preserve"> </w:t>
+      </w:r>
+      <w:r>
+        <w:rPr>
+          <w:rFonts w:ascii="Consolas" w:hAnsi="Consolas"/>
+          <w:color w:val="F9FAF4"/>
+        </w:rPr>
+        <w:t>(</w:t>
+      </w:r>
+      <w:r>
+        <w:rPr>
+          <w:rFonts w:ascii="Consolas" w:hAnsi="Consolas"/>
+          <w:color w:val="F3EC79"/>
+        </w:rPr>
+        <w:t>i</w:t>
+      </w:r>
+      <w:r>
+        <w:rPr>
+          <w:rFonts w:ascii="Consolas" w:hAnsi="Consolas"/>
+          <w:color w:val="E6E6FA"/>
+        </w:rPr>
+        <w:t>+</w:t>
+      </w:r>
+      <w:r>
+        <w:rPr>
+          <w:rFonts w:ascii="Consolas" w:hAnsi="Consolas"/>
+          <w:color w:val="6897BB"/>
+        </w:rPr>
+        <w:t>1</w:t>
+      </w:r>
+      <w:r>
+        <w:rPr>
+          <w:rFonts w:ascii="Consolas" w:hAnsi="Consolas"/>
+          <w:color w:val="F9FAF4"/>
+        </w:rPr>
+        <w:t>)</w:t>
+      </w:r>
+      <w:r>
+        <w:rPr>
+          <w:rFonts w:ascii="Consolas" w:hAnsi="Consolas"/>
+          <w:color w:val="D9E8F7"/>
+        </w:rPr>
+        <w:t xml:space="preserve"> </w:t>
+      </w:r>
+      <w:r>
+        <w:rPr>
+          <w:rFonts w:ascii="Consolas" w:hAnsi="Consolas"/>
+          <w:color w:val="E6E6FA"/>
+        </w:rPr>
+        <w:t>+</w:t>
+      </w:r>
+      <w:r>
+        <w:rPr>
+          <w:rFonts w:ascii="Consolas" w:hAnsi="Consolas"/>
+          <w:color w:val="D9E8F7"/>
+        </w:rPr>
+        <w:t xml:space="preserve"> </w:t>
+      </w:r>
+      <w:r>
+        <w:rPr>
+          <w:rFonts w:ascii="Consolas" w:hAnsi="Consolas"/>
+          <w:color w:val="17C6A3"/>
+        </w:rPr>
+        <w:t>": Has perdido. Tu número: "</w:t>
+      </w:r>
+      <w:r>
+        <w:rPr>
+          <w:rFonts w:ascii="Consolas" w:hAnsi="Consolas"/>
+          <w:color w:val="D9E8F7"/>
+        </w:rPr>
+        <w:t xml:space="preserve"> </w:t>
+      </w:r>
+      <w:r>
+        <w:rPr>
+          <w:rFonts w:ascii="Consolas" w:hAnsi="Consolas"/>
+          <w:color w:val="E6E6FA"/>
+        </w:rPr>
+        <w:t>+</w:t>
+      </w:r>
+      <w:r>
+        <w:rPr>
+          <w:rFonts w:ascii="Consolas" w:hAnsi="Consolas"/>
+          <w:color w:val="D9E8F7"/>
+        </w:rPr>
+        <w:t xml:space="preserve"> </w:t>
+      </w:r>
+      <w:r>
+        <w:rPr>
+          <w:rFonts w:ascii="Consolas" w:hAnsi="Consolas"/>
+          <w:color w:val="F3EC79"/>
+        </w:rPr>
+        <w:t>parametro</w:t>
+      </w:r>
+      <w:r>
+        <w:rPr>
+          <w:rFonts w:ascii="Consolas" w:hAnsi="Consolas"/>
+          <w:color w:val="D9E8F7"/>
+        </w:rPr>
+        <w:t xml:space="preserve"> </w:t>
+      </w:r>
+      <w:r>
+        <w:rPr>
+          <w:rFonts w:ascii="Consolas" w:hAnsi="Consolas"/>
+          <w:color w:val="E6E6FA"/>
+        </w:rPr>
+        <w:t>+</w:t>
+      </w:r>
+      <w:r>
+        <w:rPr>
+          <w:rFonts w:ascii="Consolas" w:hAnsi="Consolas"/>
+          <w:color w:val="D9E8F7"/>
+        </w:rPr>
+        <w:t xml:space="preserve"> </w:t>
+      </w:r>
+      <w:r>
+        <w:rPr>
+          <w:rFonts w:ascii="Consolas" w:hAnsi="Consolas"/>
+          <w:color w:val="17C6A3"/>
+        </w:rPr>
+        <w:t>", el número era: "</w:t>
+      </w:r>
+      <w:r>
+        <w:rPr>
+          <w:rFonts w:ascii="Consolas" w:hAnsi="Consolas"/>
+          <w:color w:val="D9E8F7"/>
+        </w:rPr>
+        <w:t xml:space="preserve"> </w:t>
+      </w:r>
+      <w:r>
+        <w:rPr>
+          <w:rFonts w:ascii="Consolas" w:hAnsi="Consolas"/>
+          <w:color w:val="E6E6FA"/>
+        </w:rPr>
+        <w:t>+</w:t>
+      </w:r>
+      <w:r>
+        <w:rPr>
+          <w:rFonts w:ascii="Consolas" w:hAnsi="Consolas"/>
+          <w:color w:val="D9E8F7"/>
+        </w:rPr>
+        <w:t xml:space="preserve"> </w:t>
+      </w:r>
+      <w:r>
+        <w:rPr>
+          <w:rFonts w:ascii="Consolas" w:hAnsi="Consolas"/>
+          <w:color w:val="F3EC79"/>
+        </w:rPr>
+        <w:t>numAle</w:t>
+      </w:r>
+      <w:r>
+        <w:rPr>
+          <w:rFonts w:ascii="Consolas" w:hAnsi="Consolas"/>
+          <w:color w:val="F9FAF4"/>
+        </w:rPr>
+        <w:t>)</w:t>
+      </w:r>
+      <w:r>
+        <w:rPr>
+          <w:rFonts w:ascii="Consolas" w:hAnsi="Consolas"/>
+          <w:color w:val="E6E6FA"/>
+        </w:rPr>
+        <w:t>;</w:t>
+      </w:r>
+    </w:p>
+    <w:p>
+      <w:pPr>
+        <w:pStyle w:val="NormalWeb"/>
+        <w:shd w:val="clear" w:color="auto" w:fill="1E1F22"/>
+        <w:spacing w:before="0" w:beforeAutospacing="0" w:after="0" w:afterAutospacing="0"/>
+        <w:rPr>
+          <w:rFonts w:ascii="Consolas" w:hAnsi="Consolas"/>
+          <w:color w:val="CCCCCC"/>
+        </w:rPr>
+      </w:pPr>
+      <w:r>
+        <w:rPr>
+          <w:rFonts w:ascii="Consolas" w:hAnsi="Consolas"/>
+          <w:color w:val="D9E8F7"/>
+        </w:rPr>
+        <w:t xml:space="preserve">                </w:t>
+      </w:r>
+      <w:r>
+        <w:rPr>
+          <w:rFonts w:ascii="Consolas" w:hAnsi="Consolas"/>
+          <w:color w:val="F9FAF4"/>
+        </w:rPr>
+        <w:t>}</w:t>
+      </w:r>
+    </w:p>
+    <w:p>
+      <w:pPr>
+        <w:pStyle w:val="NormalWeb"/>
+        <w:shd w:val="clear" w:color="auto" w:fill="1E1F22"/>
+        <w:spacing w:before="0" w:beforeAutospacing="0" w:after="0" w:afterAutospacing="0"/>
+        <w:rPr>
+          <w:rFonts w:ascii="Consolas" w:hAnsi="Consolas"/>
+          <w:color w:val="CCCCCC"/>
+        </w:rPr>
+      </w:pPr>
+      <w:r>
+        <w:rPr>
+          <w:rFonts w:ascii="Consolas" w:hAnsi="Consolas"/>
+          <w:color w:val="D9E8F7"/>
+        </w:rPr>
+        <w:t xml:space="preserve">            </w:t>
+      </w:r>
+      <w:r>
+        <w:rPr>
+          <w:rFonts w:ascii="Consolas" w:hAnsi="Consolas"/>
+          <w:color w:val="F9FAF4"/>
+        </w:rPr>
+        <w:t>}</w:t>
+      </w:r>
+      <w:r>
+        <w:rPr>
+          <w:rFonts w:ascii="Consolas" w:hAnsi="Consolas"/>
+          <w:color w:val="D9E8F7"/>
+        </w:rPr>
+        <w:t xml:space="preserve"> </w:t>
+      </w:r>
+      <w:r>
+        <w:rPr>
+          <w:rFonts w:ascii="Consolas" w:hAnsi="Consolas"/>
+          <w:color w:val="CC6C1D"/>
+        </w:rPr>
+        <w:t>catch</w:t>
+      </w:r>
+      <w:r>
+        <w:rPr>
+          <w:rFonts w:ascii="Consolas" w:hAnsi="Consolas"/>
+          <w:color w:val="D9E8F7"/>
+        </w:rPr>
+        <w:t xml:space="preserve"> </w:t>
+      </w:r>
+      <w:r>
+        <w:rPr>
+          <w:rFonts w:ascii="Consolas" w:hAnsi="Consolas"/>
+          <w:color w:val="F9FAF4"/>
+        </w:rPr>
+        <w:t>(</w:t>
+      </w:r>
+      <w:r>
+        <w:rPr>
+          <w:rFonts w:ascii="Consolas" w:hAnsi="Consolas"/>
+          <w:color w:val="1290C3"/>
+        </w:rPr>
+        <w:t>NumberFormatException</w:t>
+      </w:r>
+      <w:r>
+        <w:rPr>
+          <w:rFonts w:ascii="Consolas" w:hAnsi="Consolas"/>
+          <w:color w:val="D9E8F7"/>
+        </w:rPr>
+        <w:t xml:space="preserve"> </w:t>
+      </w:r>
+      <w:r>
+        <w:rPr>
+          <w:rFonts w:ascii="Consolas" w:hAnsi="Consolas"/>
+          <w:color w:val="F2F200"/>
+        </w:rPr>
+        <w:t>e</w:t>
+      </w:r>
+      <w:r>
+        <w:rPr>
+          <w:rFonts w:ascii="Consolas" w:hAnsi="Consolas"/>
+          <w:color w:val="F9FAF4"/>
+        </w:rPr>
+        <w:t>)</w:t>
+      </w:r>
+      <w:r>
+        <w:rPr>
+          <w:rFonts w:ascii="Consolas" w:hAnsi="Consolas"/>
+          <w:color w:val="D9E8F7"/>
+        </w:rPr>
+        <w:t xml:space="preserve"> </w:t>
+      </w:r>
+      <w:r>
+        <w:rPr>
+          <w:rFonts w:ascii="Consolas" w:hAnsi="Consolas"/>
+          <w:color w:val="F9FAF4"/>
+        </w:rPr>
+        <w:t>{</w:t>
+      </w:r>
+    </w:p>
+    <w:p>
+      <w:pPr>
+        <w:pStyle w:val="NormalWeb"/>
+        <w:shd w:val="clear" w:color="auto" w:fill="1E1F22"/>
+        <w:spacing w:before="0" w:beforeAutospacing="0" w:after="0" w:afterAutospacing="0"/>
+        <w:rPr>
+          <w:rFonts w:ascii="Consolas" w:hAnsi="Consolas"/>
+          <w:color w:val="CCCCCC"/>
+        </w:rPr>
+      </w:pPr>
+      <w:r>
+        <w:rPr>
+          <w:rFonts w:ascii="Consolas" w:hAnsi="Consolas"/>
+          <w:color w:val="D9E8F7"/>
+        </w:rPr>
+        <w:t xml:space="preserve">                </w:t>
+      </w:r>
+      <w:r>
+        <w:rPr>
+          <w:rFonts w:ascii="Consolas" w:hAnsi="Consolas"/>
+          <w:color w:val="1290C3"/>
+        </w:rPr>
+        <w:t>System</w:t>
+      </w:r>
+      <w:r>
+        <w:rPr>
+          <w:rFonts w:ascii="Consolas" w:hAnsi="Consolas"/>
+          <w:color w:val="E6E6FA"/>
+        </w:rPr>
+        <w:t>.</w:t>
+      </w:r>
+      <w:r>
+        <w:rPr>
+          <w:rFonts w:ascii="Consolas" w:hAnsi="Consolas"/>
+          <w:b/>
+          <w:bCs/>
+          <w:i/>
+          <w:iCs/>
+          <w:color w:val="8DDAF8"/>
+        </w:rPr>
+        <w:t>out</w:t>
+      </w:r>
+      <w:r>
+        <w:rPr>
+          <w:rFonts w:ascii="Consolas" w:hAnsi="Consolas"/>
+          <w:color w:val="E6E6FA"/>
+        </w:rPr>
+        <w:t>.</w:t>
+      </w:r>
+      <w:r>
+        <w:rPr>
+          <w:rFonts w:ascii="Consolas" w:hAnsi="Consolas"/>
+          <w:color w:val="A7EC21"/>
+        </w:rPr>
+        <w:t>println</w:t>
+      </w:r>
+      <w:r>
+        <w:rPr>
+          <w:rFonts w:ascii="Consolas" w:hAnsi="Consolas"/>
+          <w:color w:val="F9FAF4"/>
+        </w:rPr>
+        <w:t>(</w:t>
+      </w:r>
+      <w:r>
+        <w:rPr>
+          <w:rFonts w:ascii="Consolas" w:hAnsi="Consolas"/>
+          <w:color w:val="17C6A3"/>
+        </w:rPr>
+        <w:t>"Intento "</w:t>
+      </w:r>
+      <w:r>
+        <w:rPr>
+          <w:rFonts w:ascii="Consolas" w:hAnsi="Consolas"/>
+          <w:color w:val="D9E8F7"/>
+        </w:rPr>
+        <w:t xml:space="preserve"> </w:t>
+      </w:r>
+      <w:r>
+        <w:rPr>
+          <w:rFonts w:ascii="Consolas" w:hAnsi="Consolas"/>
+          <w:color w:val="E6E6FA"/>
+        </w:rPr>
+        <w:t>+</w:t>
+      </w:r>
+      <w:r>
+        <w:rPr>
+          <w:rFonts w:ascii="Consolas" w:hAnsi="Consolas"/>
+          <w:color w:val="D9E8F7"/>
+        </w:rPr>
+        <w:t xml:space="preserve"> </w:t>
+      </w:r>
+      <w:r>
+        <w:rPr>
+          <w:rFonts w:ascii="Consolas" w:hAnsi="Consolas"/>
+          <w:color w:val="F9FAF4"/>
+        </w:rPr>
+        <w:t>(</w:t>
+      </w:r>
+      <w:r>
+        <w:rPr>
+          <w:rFonts w:ascii="Consolas" w:hAnsi="Consolas"/>
+          <w:color w:val="F3EC79"/>
+        </w:rPr>
+        <w:t>i</w:t>
+      </w:r>
+      <w:r>
+        <w:rPr>
+          <w:rFonts w:ascii="Consolas" w:hAnsi="Consolas"/>
+          <w:color w:val="E6E6FA"/>
+        </w:rPr>
+        <w:t>+</w:t>
+      </w:r>
+      <w:r>
+        <w:rPr>
+          <w:rFonts w:ascii="Consolas" w:hAnsi="Consolas"/>
+          <w:color w:val="6897BB"/>
+        </w:rPr>
+        <w:t>1</w:t>
+      </w:r>
+      <w:r>
+        <w:rPr>
+          <w:rFonts w:ascii="Consolas" w:hAnsi="Consolas"/>
+          <w:color w:val="F9FAF4"/>
+        </w:rPr>
+        <w:t>)</w:t>
+      </w:r>
+      <w:r>
+        <w:rPr>
+          <w:rFonts w:ascii="Consolas" w:hAnsi="Consolas"/>
+          <w:color w:val="D9E8F7"/>
+        </w:rPr>
+        <w:t xml:space="preserve"> </w:t>
+      </w:r>
+      <w:r>
+        <w:rPr>
+          <w:rFonts w:ascii="Consolas" w:hAnsi="Consolas"/>
+          <w:color w:val="E6E6FA"/>
+        </w:rPr>
+        <w:t>+</w:t>
+      </w:r>
+      <w:r>
+        <w:rPr>
+          <w:rFonts w:ascii="Consolas" w:hAnsi="Consolas"/>
+          <w:color w:val="D9E8F7"/>
+        </w:rPr>
+        <w:t xml:space="preserve"> </w:t>
+      </w:r>
+      <w:r>
+        <w:rPr>
+          <w:rFonts w:ascii="Consolas" w:hAnsi="Consolas"/>
+          <w:color w:val="17C6A3"/>
+        </w:rPr>
+        <w:t>": '"</w:t>
+      </w:r>
+      <w:r>
+        <w:rPr>
+          <w:rFonts w:ascii="Consolas" w:hAnsi="Consolas"/>
+          <w:color w:val="D9E8F7"/>
+        </w:rPr>
+        <w:t xml:space="preserve"> </w:t>
+      </w:r>
+      <w:r>
+        <w:rPr>
+          <w:rFonts w:ascii="Consolas" w:hAnsi="Consolas"/>
+          <w:color w:val="E6E6FA"/>
+        </w:rPr>
+        <w:t>+</w:t>
+      </w:r>
+      <w:r>
+        <w:rPr>
+          <w:rFonts w:ascii="Consolas" w:hAnsi="Consolas"/>
+          <w:color w:val="D9E8F7"/>
+        </w:rPr>
+        <w:t xml:space="preserve"> </w:t>
+      </w:r>
+      <w:r>
+        <w:rPr>
+          <w:rFonts w:ascii="Consolas" w:hAnsi="Consolas"/>
+          <w:color w:val="79ABFF"/>
+        </w:rPr>
+        <w:t>args</w:t>
+      </w:r>
+      <w:r>
+        <w:rPr>
+          <w:rFonts w:ascii="Consolas" w:hAnsi="Consolas"/>
+          <w:color w:val="F9FAF4"/>
+        </w:rPr>
+        <w:t>[</w:t>
+      </w:r>
+      <w:r>
+        <w:rPr>
+          <w:rFonts w:ascii="Consolas" w:hAnsi="Consolas"/>
+          <w:color w:val="F3EC79"/>
+        </w:rPr>
+        <w:t>i</w:t>
+      </w:r>
+      <w:r>
+        <w:rPr>
+          <w:rFonts w:ascii="Consolas" w:hAnsi="Consolas"/>
+          <w:color w:val="F9FAF4"/>
+        </w:rPr>
+        <w:t>]</w:t>
+      </w:r>
+      <w:r>
+        <w:rPr>
+          <w:rFonts w:ascii="Consolas" w:hAnsi="Consolas"/>
+          <w:color w:val="D9E8F7"/>
+        </w:rPr>
+        <w:t xml:space="preserve"> </w:t>
+      </w:r>
+      <w:r>
+        <w:rPr>
+          <w:rFonts w:ascii="Consolas" w:hAnsi="Consolas"/>
+          <w:color w:val="E6E6FA"/>
+        </w:rPr>
+        <w:t>+</w:t>
+      </w:r>
+      <w:r>
+        <w:rPr>
+          <w:rFonts w:ascii="Consolas" w:hAnsi="Consolas"/>
+          <w:color w:val="D9E8F7"/>
+        </w:rPr>
+        <w:t xml:space="preserve"> </w:t>
+      </w:r>
+      <w:r>
+        <w:rPr>
+          <w:rFonts w:ascii="Consolas" w:hAnsi="Consolas"/>
+          <w:color w:val="17C6A3"/>
+        </w:rPr>
+        <w:t>"' no es un número válido."</w:t>
+      </w:r>
+      <w:r>
+        <w:rPr>
+          <w:rFonts w:ascii="Consolas" w:hAnsi="Consolas"/>
+          <w:color w:val="F9FAF4"/>
+        </w:rPr>
+        <w:t>)</w:t>
+      </w:r>
+      <w:r>
+        <w:rPr>
+          <w:rFonts w:ascii="Consolas" w:hAnsi="Consolas"/>
+          <w:color w:val="E6E6FA"/>
+        </w:rPr>
+        <w:t>;</w:t>
+      </w:r>
+    </w:p>
+    <w:p>
+      <w:pPr>
+        <w:pStyle w:val="NormalWeb"/>
+        <w:shd w:val="clear" w:color="auto" w:fill="1E1F22"/>
+        <w:spacing w:before="0" w:beforeAutospacing="0" w:after="0" w:afterAutospacing="0"/>
+        <w:rPr>
+          <w:rFonts w:ascii="Consolas" w:hAnsi="Consolas"/>
+          <w:color w:val="CCCCCC"/>
+        </w:rPr>
+      </w:pPr>
+      <w:r>
+        <w:rPr>
+          <w:rFonts w:ascii="Consolas" w:hAnsi="Consolas"/>
+          <w:color w:val="D9E8F7"/>
+        </w:rPr>
+        <w:t xml:space="preserve">            </w:t>
+      </w:r>
+      <w:r>
+        <w:rPr>
+          <w:rFonts w:ascii="Consolas" w:hAnsi="Consolas"/>
+          <w:color w:val="F9FAF4"/>
+        </w:rPr>
+        <w:t>}</w:t>
+      </w:r>
+    </w:p>
+    <w:p>
+      <w:pPr>
+        <w:pStyle w:val="NormalWeb"/>
+        <w:shd w:val="clear" w:color="auto" w:fill="1E1F22"/>
+        <w:spacing w:before="0" w:beforeAutospacing="0" w:after="0" w:afterAutospacing="0"/>
+        <w:rPr>
+          <w:rFonts w:ascii="Consolas" w:hAnsi="Consolas"/>
+          <w:color w:val="CCCCCC"/>
+        </w:rPr>
+      </w:pPr>
+      <w:r>
+        <w:rPr>
+          <w:rFonts w:ascii="Consolas" w:hAnsi="Consolas"/>
+          <w:color w:val="D9E8F7"/>
+        </w:rPr>
+        <w:t xml:space="preserve">        </w:t>
+      </w:r>
+      <w:r>
+        <w:rPr>
+          <w:rFonts w:ascii="Consolas" w:hAnsi="Consolas"/>
+          <w:color w:val="F9FAF4"/>
+        </w:rPr>
+        <w:t>}</w:t>
+      </w:r>
+    </w:p>
+    <w:p>
+      <w:pPr>
+        <w:pStyle w:val="NormalWeb"/>
+        <w:shd w:val="clear" w:color="auto" w:fill="1E1F22"/>
+        <w:spacing w:before="0" w:beforeAutospacing="0" w:after="0" w:afterAutospacing="0"/>
+        <w:rPr>
+          <w:rFonts w:ascii="Consolas" w:hAnsi="Consolas"/>
+          <w:color w:val="CCCCCC"/>
+        </w:rPr>
+      </w:pPr>
+      <w:r>
+        <w:rPr>
+          <w:rFonts w:ascii="Consolas" w:hAnsi="Consolas"/>
+          <w:color w:val="D9E8F7"/>
+        </w:rPr>
+        <w:t xml:space="preserve">    </w:t>
+      </w:r>
+      <w:r>
+        <w:rPr>
+          <w:rFonts w:ascii="Consolas" w:hAnsi="Consolas"/>
+          <w:color w:val="F9FAF4"/>
+        </w:rPr>
+        <w:t>}</w:t>
+      </w:r>
+    </w:p>
+    <w:p>
+      <w:pPr>
+        <w:pStyle w:val="NormalWeb"/>
+        <w:shd w:val="clear" w:color="auto" w:fill="1E1F22"/>
+        <w:spacing w:before="0" w:beforeAutospacing="0" w:after="0" w:afterAutospacing="0"/>
+        <w:rPr>
+          <w:rFonts w:ascii="Consolas" w:hAnsi="Consolas"/>
+          <w:color w:val="CCCCCC"/>
+        </w:rPr>
+      </w:pPr>
+      <w:r>
+        <w:rPr>
+          <w:rFonts w:ascii="Consolas" w:hAnsi="Consolas"/>
+          <w:color w:val="F9FAF4"/>
+        </w:rPr>
+        <w:t>}</w:t>
+      </w:r>
+    </w:p>
     <w:p/>
+    <w:p>
+      <w:r>
+        <w:t>En este ejemplo, si el usuario no pasa parámetro, le decimos que introduzca uno en la siguiente ejecución y salimos del programa. En caso contrario, inicializamos el resto del programa empezando por el for. Para cada argumento, intentamos parsear lo que el usuario ha introducido por teclado, luego generamos un número aleatorio y, si el parámetro y el número aleatorio coinciden, mostramos por pantalla el mensaje de enhorabuena.</w:t>
+      </w:r>
+    </w:p>
+    <w:p/>
+    <w:p>
+      <w:pPr>
+        <w:shd w:val="clear" w:color="auto" w:fill="FFFFFF" w:themeFill="background1"/>
+      </w:pPr>
+    </w:p>
+    <w:p>
+      <w:pPr>
+        <w:pStyle w:val="NormalWeb"/>
+        <w:shd w:val="clear" w:color="auto" w:fill="FFFFFF" w:themeFill="background1"/>
+        <w:spacing w:before="0" w:beforeAutospacing="0" w:after="0" w:afterAutospacing="0"/>
+        <w:rPr>
+          <w:rFonts w:ascii="Consolas" w:hAnsi="Consolas"/>
+          <w:color w:val="CCCCCC"/>
+        </w:rPr>
+      </w:pPr>
+      <w:r>
+        <w:rPr>
+          <w:rFonts w:ascii="Consolas" w:hAnsi="Consolas"/>
+          <w:color w:val="D9E8F7"/>
+        </w:rPr>
+        <w:lastRenderedPageBreak/>
+        <w:tab/>
+      </w:r>
+      <w:r>
+        <w:rPr>
+          <w:rFonts w:ascii="Consolas" w:hAnsi="Consolas"/>
+          <w:color w:val="D9E8F7"/>
+        </w:rPr>
+        <w:tab/>
+      </w:r>
+    </w:p>
     <w:sectPr>
       <w:pgSz w:w="11906" w:h="16838"/>
       <w:pgMar w:top="1417" w:right="1701" w:bottom="1417" w:left="1701" w:header="708" w:footer="708" w:gutter="0"/>
@@ -2433,6 +6779,28 @@
     <w:name w:val="Normal"/>
     <w:qFormat/>
   </w:style>
+  <w:style w:type="paragraph" w:styleId="Ttulo2">
+    <w:name w:val="heading 2"/>
+    <w:basedOn w:val="Normal"/>
+    <w:next w:val="Normal"/>
+    <w:link w:val="Ttulo2Car"/>
+    <w:uiPriority w:val="9"/>
+    <w:unhideWhenUsed/>
+    <w:qFormat/>
+    <w:rsid w:val="00837FAA"/>
+    <w:pPr>
+      <w:keepNext/>
+      <w:keepLines/>
+      <w:spacing w:before="40" w:after="0"/>
+      <w:outlineLvl w:val="1"/>
+    </w:pPr>
+    <w:rPr>
+      <w:rFonts w:asciiTheme="majorHAnsi" w:eastAsiaTheme="majorEastAsia" w:hAnsiTheme="majorHAnsi" w:cstheme="majorBidi"/>
+      <w:color w:val="2F5496" w:themeColor="accent1" w:themeShade="BF"/>
+      <w:sz w:val="26"/>
+      <w:szCs w:val="26"/>
+    </w:rPr>
+  </w:style>
   <w:style w:type="character" w:default="1" w:styleId="Fuentedeprrafopredeter">
     <w:name w:val="Default Paragraph Font"/>
     <w:uiPriority w:val="1"/>
@@ -2464,7 +6832,6 @@
     <w:name w:val="Normal (Web)"/>
     <w:basedOn w:val="Normal"/>
     <w:uiPriority w:val="99"/>
-    <w:semiHidden/>
     <w:unhideWhenUsed/>
     <w:rsid w:val="00AE4BB1"/>
     <w:pPr>
@@ -2477,6 +6844,19 @@
       <w:szCs w:val="24"/>
       <w:lang w:eastAsia="es-ES"/>
       <w14:ligatures w14:val="none"/>
+    </w:rPr>
+  </w:style>
+  <w:style w:type="character" w:customStyle="1" w:styleId="Ttulo2Car">
+    <w:name w:val="Título 2 Car"/>
+    <w:basedOn w:val="Fuentedeprrafopredeter"/>
+    <w:link w:val="Ttulo2"/>
+    <w:uiPriority w:val="9"/>
+    <w:rsid w:val="00837FAA"/>
+    <w:rPr>
+      <w:rFonts w:asciiTheme="majorHAnsi" w:eastAsiaTheme="majorEastAsia" w:hAnsiTheme="majorHAnsi" w:cstheme="majorBidi"/>
+      <w:color w:val="2F5496" w:themeColor="accent1" w:themeShade="BF"/>
+      <w:sz w:val="26"/>
+      <w:szCs w:val="26"/>
     </w:rPr>
   </w:style>
 </w:styles>

</xml_diff>